<commit_message>
se añade comentario + modificación del doc
</commit_message>
<xml_diff>
--- a/mudevops07_act1.docx
+++ b/mudevops07_act1.docx
@@ -1,6 +1,6 @@
 
 <file path=word/document.xml><?xml version="1.0" encoding="utf-8"?>
-<w:document xmlns:wpc="http://schemas.microsoft.com/office/word/2010/wordprocessingCanvas" xmlns:cx="http://schemas.microsoft.com/office/drawing/2014/chartex" xmlns:cx1="http://schemas.microsoft.com/office/drawing/2015/9/8/chartex" xmlns:cx2="http://schemas.microsoft.com/office/drawing/2015/10/21/chartex" xmlns:cx3="http://schemas.microsoft.com/office/drawing/2016/5/9/chartex" xmlns:cx4="http://schemas.microsoft.com/office/drawing/2016/5/10/chartex" xmlns:cx5="http://schemas.microsoft.com/office/drawing/2016/5/11/chartex" xmlns:cx6="http://schemas.microsoft.com/office/drawing/2016/5/12/chartex" xmlns:cx7="http://schemas.microsoft.com/office/drawing/2016/5/13/chartex" xmlns:cx8="http://schemas.microsoft.com/office/drawing/2016/5/14/chartex" xmlns:mc="http://schemas.openxmlformats.org/markup-compatibility/2006" xmlns:aink="http://schemas.microsoft.com/office/drawing/2016/ink" xmlns:am3d="http://schemas.microsoft.com/office/drawing/2017/model3d" xmlns:o="urn:schemas-microsoft-com:office:office" xmlns:r="http://schemas.openxmlformats.org/officeDocument/2006/relationships" xmlns:m="http://schemas.openxmlformats.org/officeDocument/2006/math" xmlns:v="urn:schemas-microsoft-com:vml" xmlns:wp14="http://schemas.microsoft.com/office/word/2010/wordprocessingDrawing" xmlns:wp="http://schemas.openxmlformats.org/drawingml/2006/wordprocessingDrawing" xmlns:w10="urn:schemas-microsoft-com:office:word" xmlns:w="http://schemas.openxmlformats.org/wordprocessingml/2006/main" xmlns:w14="http://schemas.microsoft.com/office/word/2010/wordml" xmlns:w15="http://schemas.microsoft.com/office/word/2012/wordml" xmlns:w16cex="http://schemas.microsoft.com/office/word/2018/wordml/cex" xmlns:w16cid="http://schemas.microsoft.com/office/word/2016/wordml/cid" xmlns:w16="http://schemas.microsoft.com/office/word/2018/wordml" xmlns:w16sdtdh="http://schemas.microsoft.com/office/word/2020/wordml/sdtdatahash" xmlns:w16se="http://schemas.microsoft.com/office/word/2015/wordml/symex" xmlns:wpg="http://schemas.microsoft.com/office/word/2010/wordprocessingGroup" xmlns:wpi="http://schemas.microsoft.com/office/word/2010/wordprocessingInk" xmlns:wne="http://schemas.microsoft.com/office/word/2006/wordml" xmlns:wps="http://schemas.microsoft.com/office/word/2010/wordprocessingShape" mc:Ignorable="w14 w15 w16se w16cid w16 w16cex w16sdtdh wp14">
+<w:document xmlns:wpc="http://schemas.microsoft.com/office/word/2010/wordprocessingCanvas" xmlns:cx="http://schemas.microsoft.com/office/drawing/2014/chartex" xmlns:cx1="http://schemas.microsoft.com/office/drawing/2015/9/8/chartex" xmlns:cx2="http://schemas.microsoft.com/office/drawing/2015/10/21/chartex" xmlns:cx3="http://schemas.microsoft.com/office/drawing/2016/5/9/chartex" xmlns:cx4="http://schemas.microsoft.com/office/drawing/2016/5/10/chartex" xmlns:cx5="http://schemas.microsoft.com/office/drawing/2016/5/11/chartex" xmlns:cx6="http://schemas.microsoft.com/office/drawing/2016/5/12/chartex" xmlns:cx7="http://schemas.microsoft.com/office/drawing/2016/5/13/chartex" xmlns:cx8="http://schemas.microsoft.com/office/drawing/2016/5/14/chartex" xmlns:mc="http://schemas.openxmlformats.org/markup-compatibility/2006" xmlns:aink="http://schemas.microsoft.com/office/drawing/2016/ink" xmlns:am3d="http://schemas.microsoft.com/office/drawing/2017/model3d" xmlns:o="urn:schemas-microsoft-com:office:office" xmlns:oel="http://schemas.microsoft.com/office/2019/extlst" xmlns:r="http://schemas.openxmlformats.org/officeDocument/2006/relationships" xmlns:m="http://schemas.openxmlformats.org/officeDocument/2006/math" xmlns:v="urn:schemas-microsoft-com:vml" xmlns:wp14="http://schemas.microsoft.com/office/word/2010/wordprocessingDrawing" xmlns:wp="http://schemas.openxmlformats.org/drawingml/2006/wordprocessingDrawing" xmlns:w10="urn:schemas-microsoft-com:office:word" xmlns:w="http://schemas.openxmlformats.org/wordprocessingml/2006/main" xmlns:w14="http://schemas.microsoft.com/office/word/2010/wordml" xmlns:w15="http://schemas.microsoft.com/office/word/2012/wordml" xmlns:w16cex="http://schemas.microsoft.com/office/word/2018/wordml/cex" xmlns:w16cid="http://schemas.microsoft.com/office/word/2016/wordml/cid" xmlns:w16="http://schemas.microsoft.com/office/word/2018/wordml" xmlns:w16sdtdh="http://schemas.microsoft.com/office/word/2020/wordml/sdtdatahash" xmlns:w16se="http://schemas.microsoft.com/office/word/2015/wordml/symex" xmlns:wpg="http://schemas.microsoft.com/office/word/2010/wordprocessingGroup" xmlns:wpi="http://schemas.microsoft.com/office/word/2010/wordprocessingInk" xmlns:wne="http://schemas.microsoft.com/office/word/2006/wordml" xmlns:wps="http://schemas.microsoft.com/office/word/2010/wordprocessingShape" mc:Ignorable="w14 w15 w16se w16cid w16 w16cex w16sdtdh wp14">
   <w:body>
     <w:p>
       <w:pPr>
@@ -10,87 +10,50 @@
       <w:r>
         <w:t xml:space="preserve">Actividad grupal: </w:t>
       </w:r>
-      <w:proofErr w:type="spellStart"/>
       <w:r>
         <w:rPr>
           <w:i/>
           <w:iCs/>
         </w:rPr>
-        <w:t>pull</w:t>
-      </w:r>
-      <w:proofErr w:type="spellEnd"/>
+        <w:t>pull requests</w:t>
+      </w:r>
+      <w:r>
+        <w:t xml:space="preserve"> en GitHub</w:t>
+      </w:r>
+    </w:p>
+    <w:p>
+      <w:pPr>
+        <w:rPr>
+          <w:b/>
+        </w:rPr>
+      </w:pPr>
+    </w:p>
+    <w:p>
+      <w:pPr>
+        <w:pStyle w:val="TtuloApartado3"/>
+      </w:pPr>
+      <w:r>
+        <w:t>Objetivos</w:t>
+      </w:r>
+      <w:r>
+        <w:t xml:space="preserve"> </w:t>
+      </w:r>
+    </w:p>
+    <w:p/>
+    <w:p>
+      <w:r>
+        <w:t xml:space="preserve">En esta actividad aprenderéis la funcionalidad de </w:t>
+      </w:r>
       <w:r>
         <w:rPr>
           <w:i/>
           <w:iCs/>
         </w:rPr>
-        <w:t xml:space="preserve"> </w:t>
-      </w:r>
-      <w:proofErr w:type="spellStart"/>
-      <w:r>
-        <w:rPr>
-          <w:i/>
-          <w:iCs/>
-        </w:rPr>
-        <w:t>requests</w:t>
-      </w:r>
-      <w:proofErr w:type="spellEnd"/>
-      <w:r>
-        <w:t xml:space="preserve"> en GitHub</w:t>
-      </w:r>
-    </w:p>
-    <w:p>
-      <w:pPr>
-        <w:rPr>
-          <w:b/>
-        </w:rPr>
-      </w:pPr>
-    </w:p>
-    <w:p>
-      <w:pPr>
-        <w:pStyle w:val="TtuloApartado3"/>
-      </w:pPr>
-      <w:r>
-        <w:t>Objetivos</w:t>
-      </w:r>
-      <w:r>
-        <w:t xml:space="preserve"> </w:t>
-      </w:r>
-    </w:p>
-    <w:p/>
-    <w:p>
-      <w:r>
-        <w:t xml:space="preserve">En esta actividad aprenderéis la funcionalidad de </w:t>
-      </w:r>
-      <w:proofErr w:type="spellStart"/>
-      <w:r>
-        <w:rPr>
-          <w:i/>
-          <w:iCs/>
-        </w:rPr>
-        <w:t>pull</w:t>
-      </w:r>
-      <w:proofErr w:type="spellEnd"/>
-      <w:r>
-        <w:rPr>
-          <w:i/>
-          <w:iCs/>
-        </w:rPr>
-        <w:t xml:space="preserve"> </w:t>
-      </w:r>
-      <w:proofErr w:type="spellStart"/>
-      <w:r>
-        <w:rPr>
-          <w:i/>
-          <w:iCs/>
-        </w:rPr>
-        <w:t>requests</w:t>
-      </w:r>
-      <w:proofErr w:type="spellEnd"/>
+        <w:t>pull requests</w:t>
+      </w:r>
       <w:r>
         <w:t xml:space="preserve"> de GitHub y el manejo de repositorios remotos. El GitHub </w:t>
       </w:r>
-      <w:proofErr w:type="spellStart"/>
       <w:r>
         <w:rPr>
           <w:i/>
@@ -98,7 +61,6 @@
         </w:rPr>
         <w:t>workflow</w:t>
       </w:r>
-      <w:proofErr w:type="spellEnd"/>
       <w:r>
         <w:t xml:space="preserve"> está cada vez más extendido en entornos empresariales, por lo que estar familiarizado con él es muy ventajoso a la hora de enfrentarse a un nuevo proyecto.</w:t>
       </w:r>
@@ -210,28 +172,30 @@
           <w:sz w:val="20"/>
           <w:szCs w:val="20"/>
         </w:rPr>
-        <w:t>practica-unir-</w:t>
-      </w:r>
-      <w:proofErr w:type="spellStart"/>
+        <w:t>practica-unir-eiec,</w:t>
+      </w:r>
+      <w:r>
+        <w:t xml:space="preserve"> por ejemplo.</w:t>
+      </w:r>
+    </w:p>
+    <w:p>
+      <w:pPr>
+        <w:pStyle w:val="Prrafodelista"/>
+        <w:numPr>
+          <w:ilvl w:val="0"/>
+          <w:numId w:val="29"/>
+        </w:numPr>
+      </w:pPr>
+      <w:r>
+        <w:t xml:space="preserve">Clona el repositorio en local con </w:t>
+      </w:r>
       <w:r>
         <w:rPr>
           <w:rFonts w:ascii="Consolas" w:hAnsi="Consolas"/>
           <w:sz w:val="20"/>
           <w:szCs w:val="20"/>
         </w:rPr>
-        <w:t>eiec</w:t>
-      </w:r>
-      <w:proofErr w:type="spellEnd"/>
-      <w:r>
-        <w:rPr>
-          <w:rFonts w:ascii="Consolas" w:hAnsi="Consolas"/>
-          <w:sz w:val="20"/>
-          <w:szCs w:val="20"/>
-        </w:rPr>
-        <w:t>,</w:t>
-      </w:r>
-      <w:r>
-        <w:t xml:space="preserve"> por ejemplo.</w:t>
+        <w:t>git clone &lt;url&gt;.</w:t>
       </w:r>
     </w:p>
     <w:p>
@@ -243,61 +207,12 @@
         </w:numPr>
       </w:pPr>
       <w:r>
-        <w:t xml:space="preserve">Clona el repositorio en local con </w:t>
-      </w:r>
-      <w:proofErr w:type="spellStart"/>
-      <w:r>
-        <w:rPr>
-          <w:rFonts w:ascii="Consolas" w:hAnsi="Consolas"/>
-          <w:sz w:val="20"/>
-          <w:szCs w:val="20"/>
-        </w:rPr>
-        <w:t>git</w:t>
-      </w:r>
-      <w:proofErr w:type="spellEnd"/>
-      <w:r>
-        <w:rPr>
-          <w:rFonts w:ascii="Consolas" w:hAnsi="Consolas"/>
-          <w:sz w:val="20"/>
-          <w:szCs w:val="20"/>
-        </w:rPr>
-        <w:t xml:space="preserve"> clone &lt;</w:t>
-      </w:r>
-      <w:proofErr w:type="spellStart"/>
-      <w:r>
-        <w:rPr>
-          <w:rFonts w:ascii="Consolas" w:hAnsi="Consolas"/>
-          <w:sz w:val="20"/>
-          <w:szCs w:val="20"/>
-        </w:rPr>
-        <w:t>url</w:t>
-      </w:r>
-      <w:proofErr w:type="spellEnd"/>
-      <w:r>
-        <w:rPr>
-          <w:rFonts w:ascii="Consolas" w:hAnsi="Consolas"/>
-          <w:sz w:val="20"/>
-          <w:szCs w:val="20"/>
-        </w:rPr>
-        <w:t>&gt;.</w:t>
-      </w:r>
-    </w:p>
-    <w:p>
-      <w:pPr>
-        <w:pStyle w:val="Prrafodelista"/>
-        <w:numPr>
-          <w:ilvl w:val="0"/>
-          <w:numId w:val="29"/>
-        </w:numPr>
-      </w:pPr>
-      <w:r>
         <w:t>Descarga el código de</w:t>
       </w:r>
       <w:r>
         <w:t xml:space="preserve">sde la página de </w:t>
       </w:r>
       <w:hyperlink r:id="rId12" w:history="1">
-        <w:proofErr w:type="spellStart"/>
         <w:r>
           <w:rPr>
             <w:rStyle w:val="Hipervnculo"/>
@@ -305,7 +220,6 @@
           </w:rPr>
           <w:t>Github</w:t>
         </w:r>
-        <w:proofErr w:type="spellEnd"/>
       </w:hyperlink>
       <w:r>
         <w:t xml:space="preserve"> </w:t>
@@ -325,208 +239,116 @@
       <w:r>
         <w:t xml:space="preserve">Ejecuta </w:t>
       </w:r>
-      <w:proofErr w:type="spellStart"/>
       <w:r>
         <w:rPr>
           <w:rFonts w:ascii="Consolas" w:hAnsi="Consolas"/>
           <w:sz w:val="20"/>
           <w:szCs w:val="20"/>
         </w:rPr>
-        <w:t>git</w:t>
-      </w:r>
-      <w:proofErr w:type="spellEnd"/>
+        <w:t xml:space="preserve">git add . </w:t>
+      </w:r>
+      <w:r>
+        <w:t>(</w:t>
+      </w:r>
+      <w:r>
+        <w:t>cuidado</w:t>
+      </w:r>
+      <w:r>
+        <w:t xml:space="preserve"> con el punto), </w:t>
+      </w:r>
       <w:r>
         <w:rPr>
           <w:rFonts w:ascii="Consolas" w:hAnsi="Consolas"/>
           <w:sz w:val="20"/>
           <w:szCs w:val="20"/>
         </w:rPr>
+        <w:t>git commit -m</w:t>
+      </w:r>
+      <w:r>
         <w:t xml:space="preserve"> </w:t>
       </w:r>
-      <w:proofErr w:type="gramStart"/>
       <w:r>
         <w:rPr>
           <w:rFonts w:ascii="Consolas" w:hAnsi="Consolas"/>
           <w:sz w:val="20"/>
           <w:szCs w:val="20"/>
         </w:rPr>
-        <w:t>add .</w:t>
-      </w:r>
-      <w:proofErr w:type="gramEnd"/>
+        <w:t>"primer commit"</w:t>
+      </w:r>
+      <w:r>
+        <w:t xml:space="preserve"> y </w:t>
+      </w:r>
       <w:r>
         <w:rPr>
           <w:rFonts w:ascii="Consolas" w:hAnsi="Consolas"/>
           <w:sz w:val="20"/>
           <w:szCs w:val="20"/>
         </w:rPr>
-        <w:t xml:space="preserve"> </w:t>
-      </w:r>
-      <w:r>
-        <w:t>(</w:t>
-      </w:r>
-      <w:r>
-        <w:t>cuidado</w:t>
-      </w:r>
-      <w:r>
-        <w:t xml:space="preserve"> con el punto), </w:t>
-      </w:r>
-      <w:proofErr w:type="spellStart"/>
+        <w:t>git push origin master.</w:t>
+      </w:r>
+    </w:p>
+    <w:p>
+      <w:pPr>
+        <w:pStyle w:val="Prrafodelista"/>
+        <w:numPr>
+          <w:ilvl w:val="0"/>
+          <w:numId w:val="29"/>
+        </w:numPr>
+      </w:pPr>
+      <w:r>
+        <w:lastRenderedPageBreak/>
+        <w:t xml:space="preserve">También puedes clonar el repositorio </w:t>
+      </w:r>
       <w:r>
         <w:rPr>
           <w:rFonts w:ascii="Consolas" w:hAnsi="Consolas"/>
           <w:sz w:val="20"/>
           <w:szCs w:val="20"/>
         </w:rPr>
-        <w:t>git</w:t>
-      </w:r>
-      <w:proofErr w:type="spellEnd"/>
+        <w:t>unir-git</w:t>
+      </w:r>
+      <w:r>
+        <w:t xml:space="preserve"> directamente y añadir tu repositorio como remoto. El objetivo es que tu repositorio no sea un </w:t>
+      </w:r>
       <w:r>
         <w:rPr>
-          <w:rFonts w:ascii="Consolas" w:hAnsi="Consolas"/>
-          <w:sz w:val="20"/>
-          <w:szCs w:val="20"/>
+          <w:i/>
+          <w:iCs/>
         </w:rPr>
+        <w:t xml:space="preserve">fork </w:t>
+      </w:r>
+      <w:r>
+        <w:t xml:space="preserve">del usado en el caso práctico para no despistar durante la creación de </w:t>
+      </w:r>
+      <w:r>
+        <w:rPr>
+          <w:i/>
+          <w:iCs/>
+        </w:rPr>
+        <w:t>pull requests.</w:t>
+      </w:r>
+    </w:p>
+    <w:p/>
+    <w:p>
+      <w:r>
+        <w:t>Una vez inicializado el repositorio, el administrador compartirá la URL con el resto del grupo. No debe dar acceso de escritura a nadie. El resto del grupo deberá seguir los pasos del caso práctico:</w:t>
+      </w:r>
+      <w:r>
         <w:t xml:space="preserve"> </w:t>
       </w:r>
-      <w:proofErr w:type="spellStart"/>
-      <w:r>
-        <w:rPr>
-          <w:rFonts w:ascii="Consolas" w:hAnsi="Consolas"/>
-          <w:sz w:val="20"/>
-          <w:szCs w:val="20"/>
-        </w:rPr>
-        <w:t>commit</w:t>
-      </w:r>
-      <w:proofErr w:type="spellEnd"/>
-      <w:r>
-        <w:rPr>
-          <w:rFonts w:ascii="Consolas" w:hAnsi="Consolas"/>
-          <w:sz w:val="20"/>
-          <w:szCs w:val="20"/>
-        </w:rPr>
-        <w:t xml:space="preserve"> -m</w:t>
-      </w:r>
-      <w:r>
-        <w:t xml:space="preserve"> </w:t>
-      </w:r>
-      <w:r>
-        <w:rPr>
-          <w:rFonts w:ascii="Consolas" w:hAnsi="Consolas"/>
-          <w:sz w:val="20"/>
-          <w:szCs w:val="20"/>
-        </w:rPr>
-        <w:t xml:space="preserve">"primer </w:t>
-      </w:r>
-      <w:proofErr w:type="spellStart"/>
-      <w:r>
-        <w:rPr>
-          <w:rFonts w:ascii="Consolas" w:hAnsi="Consolas"/>
-          <w:sz w:val="20"/>
-          <w:szCs w:val="20"/>
-        </w:rPr>
-        <w:t>commit</w:t>
-      </w:r>
-      <w:proofErr w:type="spellEnd"/>
-      <w:r>
-        <w:rPr>
-          <w:rFonts w:ascii="Consolas" w:hAnsi="Consolas"/>
-          <w:sz w:val="20"/>
-          <w:szCs w:val="20"/>
-        </w:rPr>
-        <w:t>"</w:t>
-      </w:r>
-      <w:r>
-        <w:t xml:space="preserve"> y </w:t>
-      </w:r>
-      <w:proofErr w:type="spellStart"/>
-      <w:r>
-        <w:rPr>
-          <w:rFonts w:ascii="Consolas" w:hAnsi="Consolas"/>
-          <w:sz w:val="20"/>
-          <w:szCs w:val="20"/>
-        </w:rPr>
-        <w:t>git</w:t>
-      </w:r>
-      <w:proofErr w:type="spellEnd"/>
-      <w:r>
-        <w:rPr>
-          <w:rFonts w:ascii="Consolas" w:hAnsi="Consolas"/>
-          <w:sz w:val="20"/>
-          <w:szCs w:val="20"/>
-        </w:rPr>
-        <w:t xml:space="preserve"> </w:t>
-      </w:r>
-      <w:proofErr w:type="spellStart"/>
-      <w:r>
-        <w:rPr>
-          <w:rFonts w:ascii="Consolas" w:hAnsi="Consolas"/>
-          <w:sz w:val="20"/>
-          <w:szCs w:val="20"/>
-        </w:rPr>
-        <w:t>push</w:t>
-      </w:r>
-      <w:proofErr w:type="spellEnd"/>
-      <w:r>
-        <w:rPr>
-          <w:rFonts w:ascii="Consolas" w:hAnsi="Consolas"/>
-          <w:sz w:val="20"/>
-          <w:szCs w:val="20"/>
-        </w:rPr>
-        <w:t xml:space="preserve"> </w:t>
-      </w:r>
-      <w:proofErr w:type="spellStart"/>
-      <w:r>
-        <w:rPr>
-          <w:rFonts w:ascii="Consolas" w:hAnsi="Consolas"/>
-          <w:sz w:val="20"/>
-          <w:szCs w:val="20"/>
-        </w:rPr>
-        <w:t>origin</w:t>
-      </w:r>
-      <w:proofErr w:type="spellEnd"/>
-      <w:r>
-        <w:rPr>
-          <w:rFonts w:ascii="Consolas" w:hAnsi="Consolas"/>
-          <w:sz w:val="20"/>
-          <w:szCs w:val="20"/>
-        </w:rPr>
-        <w:t xml:space="preserve"> master.</w:t>
-      </w:r>
     </w:p>
+    <w:p/>
     <w:p>
       <w:pPr>
         <w:pStyle w:val="Prrafodelista"/>
         <w:numPr>
           <w:ilvl w:val="0"/>
-          <w:numId w:val="29"/>
+          <w:numId w:val="30"/>
         </w:numPr>
       </w:pPr>
       <w:r>
-        <w:lastRenderedPageBreak/>
-        <w:t xml:space="preserve">También puedes clonar el repositorio </w:t>
-      </w:r>
-      <w:r>
-        <w:rPr>
-          <w:rFonts w:ascii="Consolas" w:hAnsi="Consolas"/>
-          <w:sz w:val="20"/>
-          <w:szCs w:val="20"/>
-        </w:rPr>
-        <w:t>unir-</w:t>
-      </w:r>
-      <w:proofErr w:type="spellStart"/>
-      <w:r>
-        <w:rPr>
-          <w:rFonts w:ascii="Consolas" w:hAnsi="Consolas"/>
-          <w:sz w:val="20"/>
-          <w:szCs w:val="20"/>
-        </w:rPr>
-        <w:t>git</w:t>
-      </w:r>
-      <w:proofErr w:type="spellEnd"/>
-      <w:r>
-        <w:t xml:space="preserve"> directamente y añadir tu repositorio como remoto. El objetivo es que tu repositorio no sea un </w:t>
-      </w:r>
-      <w:proofErr w:type="spellStart"/>
+        <w:t xml:space="preserve">Crear un </w:t>
+      </w:r>
       <w:r>
         <w:rPr>
           <w:i/>
@@ -534,60 +356,10 @@
         </w:rPr>
         <w:t>fork</w:t>
       </w:r>
-      <w:proofErr w:type="spellEnd"/>
-      <w:r>
-        <w:rPr>
-          <w:i/>
-          <w:iCs/>
-        </w:rPr>
-        <w:t xml:space="preserve"> </w:t>
-      </w:r>
-      <w:r>
-        <w:t xml:space="preserve">del usado en el caso práctico para no despistar durante la creación de </w:t>
-      </w:r>
-      <w:proofErr w:type="spellStart"/>
-      <w:r>
-        <w:rPr>
-          <w:i/>
-          <w:iCs/>
-        </w:rPr>
-        <w:t>pull</w:t>
-      </w:r>
-      <w:proofErr w:type="spellEnd"/>
-      <w:r>
-        <w:rPr>
-          <w:i/>
-          <w:iCs/>
-        </w:rPr>
-        <w:t xml:space="preserve"> </w:t>
-      </w:r>
-      <w:proofErr w:type="spellStart"/>
-      <w:r>
-        <w:rPr>
-          <w:i/>
-          <w:iCs/>
-        </w:rPr>
-        <w:t>requests</w:t>
-      </w:r>
-      <w:proofErr w:type="spellEnd"/>
-      <w:r>
-        <w:rPr>
-          <w:i/>
-          <w:iCs/>
-        </w:rPr>
-        <w:t>.</w:t>
+      <w:r>
+        <w:t xml:space="preserve"> a partir del repositorio del administrador.</w:t>
       </w:r>
     </w:p>
-    <w:p/>
-    <w:p>
-      <w:r>
-        <w:t>Una vez inicializado el repositorio, el administrador compartirá la URL con el resto del grupo. No debe dar acceso de escritura a nadie. El resto del grupo deberá seguir los pasos del caso práctico:</w:t>
-      </w:r>
-      <w:r>
-        <w:t xml:space="preserve"> </w:t>
-      </w:r>
-    </w:p>
-    <w:p/>
     <w:p>
       <w:pPr>
         <w:pStyle w:val="Prrafodelista"/>
@@ -597,62 +369,29 @@
         </w:numPr>
       </w:pPr>
       <w:r>
-        <w:t xml:space="preserve">Crear un </w:t>
-      </w:r>
-      <w:proofErr w:type="spellStart"/>
+        <w:t>Una vez c</w:t>
+      </w:r>
+      <w:r>
+        <w:t>lonado en local, crea</w:t>
+      </w:r>
+      <w:r>
+        <w:t>r</w:t>
+      </w:r>
+      <w:r>
+        <w:t xml:space="preserve"> una rama nueva, implementa</w:t>
+      </w:r>
+      <w:r>
+        <w:t xml:space="preserve">r </w:t>
+      </w:r>
+      <w:r>
+        <w:t xml:space="preserve">la funcionalidad, </w:t>
+      </w:r>
       <w:r>
         <w:rPr>
           <w:i/>
           <w:iCs/>
         </w:rPr>
-        <w:t>fork</w:t>
-      </w:r>
-      <w:proofErr w:type="spellEnd"/>
-      <w:r>
-        <w:t xml:space="preserve"> a partir del repositorio del administrador.</w:t>
-      </w:r>
-    </w:p>
-    <w:p>
-      <w:pPr>
-        <w:pStyle w:val="Prrafodelista"/>
-        <w:numPr>
-          <w:ilvl w:val="0"/>
-          <w:numId w:val="30"/>
-        </w:numPr>
-      </w:pPr>
-      <w:r>
-        <w:t>Una vez c</w:t>
-      </w:r>
-      <w:r>
-        <w:t>lonado en local, crea</w:t>
-      </w:r>
-      <w:r>
-        <w:t>r</w:t>
-      </w:r>
-      <w:r>
-        <w:t xml:space="preserve"> una rama nueva, implementa</w:t>
-      </w:r>
-      <w:r>
-        <w:t xml:space="preserve">r </w:t>
-      </w:r>
-      <w:r>
-        <w:t xml:space="preserve">la funcionalidad, </w:t>
-      </w:r>
-      <w:proofErr w:type="spellStart"/>
-      <w:r>
-        <w:rPr>
-          <w:i/>
-          <w:iCs/>
-        </w:rPr>
-        <w:t>commit</w:t>
-      </w:r>
-      <w:proofErr w:type="spellEnd"/>
-      <w:r>
-        <w:rPr>
-          <w:i/>
-          <w:iCs/>
-        </w:rPr>
-        <w:t>.</w:t>
+        <w:t>commit.</w:t>
       </w:r>
       <w:r>
         <w:t xml:space="preserve"> Al clonar en local, comprobad que la carpeta cont</w:t>
@@ -698,7 +437,6 @@
       <w:r>
         <w:t xml:space="preserve"> la rama a su </w:t>
       </w:r>
-      <w:proofErr w:type="spellStart"/>
       <w:r>
         <w:rPr>
           <w:i/>
@@ -706,7 +444,6 @@
         </w:rPr>
         <w:t>fork</w:t>
       </w:r>
-      <w:proofErr w:type="spellEnd"/>
       <w:r>
         <w:t xml:space="preserve"> y crea</w:t>
       </w:r>
@@ -716,37 +453,12 @@
       <w:r>
         <w:t xml:space="preserve"> la </w:t>
       </w:r>
-      <w:proofErr w:type="spellStart"/>
       <w:r>
         <w:rPr>
           <w:i/>
           <w:iCs/>
         </w:rPr>
-        <w:t>pull</w:t>
-      </w:r>
-      <w:proofErr w:type="spellEnd"/>
-      <w:r>
-        <w:rPr>
-          <w:i/>
-          <w:iCs/>
-        </w:rPr>
-        <w:t xml:space="preserve"> </w:t>
-      </w:r>
-      <w:proofErr w:type="spellStart"/>
-      <w:r>
-        <w:rPr>
-          <w:i/>
-          <w:iCs/>
-        </w:rPr>
-        <w:t>request</w:t>
-      </w:r>
-      <w:proofErr w:type="spellEnd"/>
-      <w:r>
-        <w:rPr>
-          <w:i/>
-          <w:iCs/>
-        </w:rPr>
-        <w:t>.</w:t>
+        <w:t>pull request.</w:t>
       </w:r>
     </w:p>
     <w:p/>
@@ -838,7 +550,6 @@
       <w:r>
         <w:t xml:space="preserve">ceptar un nuevo parámetro de línea de comandos que indique si es necesario eliminar palabras duplicadas de la lista antes de imprimirlas (en este caso habrá que modificar la función </w:t>
       </w:r>
-      <w:proofErr w:type="spellStart"/>
       <w:r>
         <w:rPr>
           <w:rFonts w:ascii="Consolas" w:hAnsi="Consolas"/>
@@ -847,7 +558,6 @@
         </w:rPr>
         <w:t>sort_list</w:t>
       </w:r>
-      <w:proofErr w:type="spellEnd"/>
       <w:r>
         <w:t>)</w:t>
       </w:r>
@@ -869,23 +579,13 @@
       <w:r>
         <w:t xml:space="preserve">ñadir una directiva en el </w:t>
       </w:r>
-      <w:proofErr w:type="spellStart"/>
       <w:r>
         <w:rPr>
           <w:rFonts w:ascii="Consolas" w:hAnsi="Consolas"/>
           <w:sz w:val="20"/>
           <w:szCs w:val="20"/>
         </w:rPr>
-        <w:t>Makefile</w:t>
-      </w:r>
-      <w:proofErr w:type="spellEnd"/>
-      <w:r>
-        <w:rPr>
-          <w:rFonts w:ascii="Consolas" w:hAnsi="Consolas"/>
-          <w:sz w:val="20"/>
-          <w:szCs w:val="20"/>
-        </w:rPr>
-        <w:t xml:space="preserve"> </w:t>
+        <w:t xml:space="preserve">Makefile </w:t>
       </w:r>
       <w:r>
         <w:t xml:space="preserve">que ejecute el comando en local, sin arrancar un contenedor de Docker. </w:t>
@@ -914,23 +614,13 @@
       <w:r>
         <w:t xml:space="preserve"> que incluya varias palabras, una por línea, desordenadas, y modificar el </w:t>
       </w:r>
-      <w:proofErr w:type="spellStart"/>
       <w:r>
         <w:rPr>
           <w:rFonts w:ascii="Consolas" w:hAnsi="Consolas"/>
           <w:sz w:val="20"/>
           <w:szCs w:val="20"/>
         </w:rPr>
-        <w:t>Makefile</w:t>
-      </w:r>
-      <w:proofErr w:type="spellEnd"/>
-      <w:r>
-        <w:rPr>
-          <w:rFonts w:ascii="Consolas" w:hAnsi="Consolas"/>
-          <w:sz w:val="20"/>
-          <w:szCs w:val="20"/>
-        </w:rPr>
-        <w:t xml:space="preserve"> </w:t>
+        <w:t xml:space="preserve">Makefile </w:t>
       </w:r>
       <w:r>
         <w:t>para que use el nombre del fichero como parámetro de línea de comandos.</w:t>
@@ -939,15 +629,7 @@
     <w:p/>
     <w:p>
       <w:r>
-        <w:t xml:space="preserve">El objetivo de esta práctica no es aprender a escribir Python ni </w:t>
-      </w:r>
-      <w:proofErr w:type="spellStart"/>
-      <w:r>
-        <w:t>Makefiles</w:t>
-      </w:r>
-      <w:proofErr w:type="spellEnd"/>
-      <w:r>
-        <w:t xml:space="preserve">, por lo que no os preocupéis si el código no funciona perfectamente. </w:t>
+        <w:t xml:space="preserve">El objetivo de esta práctica no es aprender a escribir Python ni Makefiles, por lo que no os preocupéis si el código no funciona perfectamente. </w:t>
       </w:r>
       <w:r>
         <w:t xml:space="preserve">La idea </w:t>
@@ -955,62 +637,35 @@
       <w:r>
         <w:t xml:space="preserve">es que trabajéis todos en paralelo sobre el mismo repositorio. Algunos editaréis los mismos ficheros, pero lo estaréis haciendo en repositorios diferentes (tanto el local como cada </w:t>
       </w:r>
-      <w:proofErr w:type="spellStart"/>
       <w:r>
         <w:rPr>
           <w:i/>
           <w:iCs/>
         </w:rPr>
-        <w:t>fork</w:t>
-      </w:r>
-      <w:proofErr w:type="spellEnd"/>
+        <w:t xml:space="preserve">fork </w:t>
+      </w:r>
+      <w:r>
+        <w:t>son independientes del repositorio principal).</w:t>
+      </w:r>
+    </w:p>
+    <w:p/>
+    <w:p>
+      <w:r>
+        <w:t>El administrador debe</w:t>
+      </w:r>
+      <w:r>
+        <w:t>rá</w:t>
+      </w:r>
+      <w:r>
+        <w:t xml:space="preserve"> implementar también una funcionalidad y abrir una </w:t>
+      </w:r>
       <w:r>
         <w:rPr>
           <w:i/>
           <w:iCs/>
         </w:rPr>
-        <w:t xml:space="preserve"> </w:t>
-      </w:r>
-      <w:r>
-        <w:t>son independientes del repositorio principal).</w:t>
-      </w:r>
-    </w:p>
-    <w:p/>
-    <w:p>
-      <w:r>
-        <w:t>El administrador debe</w:t>
-      </w:r>
-      <w:r>
-        <w:t>rá</w:t>
-      </w:r>
-      <w:r>
-        <w:t xml:space="preserve"> implementar también una funcionalidad y abrir una </w:t>
-      </w:r>
-      <w:proofErr w:type="spellStart"/>
-      <w:r>
-        <w:rPr>
-          <w:i/>
-          <w:iCs/>
-        </w:rPr>
-        <w:t>pull</w:t>
-      </w:r>
-      <w:proofErr w:type="spellEnd"/>
-      <w:r>
-        <w:rPr>
-          <w:i/>
-          <w:iCs/>
-        </w:rPr>
-        <w:t xml:space="preserve"> </w:t>
-      </w:r>
-      <w:proofErr w:type="spellStart"/>
-      <w:r>
-        <w:rPr>
-          <w:i/>
-          <w:iCs/>
-        </w:rPr>
-        <w:t>request</w:t>
-      </w:r>
-      <w:proofErr w:type="spellEnd"/>
+        <w:t>pull request</w:t>
+      </w:r>
       <w:r>
         <w:t xml:space="preserve"> contra su propio repositorio. </w:t>
       </w:r>
@@ -1024,37 +679,12 @@
       <w:r>
         <w:t xml:space="preserve">De lo contrario, no podrás abrir una </w:t>
       </w:r>
-      <w:proofErr w:type="spellStart"/>
       <w:r>
         <w:rPr>
           <w:i/>
           <w:iCs/>
         </w:rPr>
-        <w:t>pull</w:t>
-      </w:r>
-      <w:proofErr w:type="spellEnd"/>
-      <w:r>
-        <w:rPr>
-          <w:i/>
-          <w:iCs/>
-        </w:rPr>
-        <w:t xml:space="preserve"> </w:t>
-      </w:r>
-      <w:proofErr w:type="spellStart"/>
-      <w:r>
-        <w:rPr>
-          <w:i/>
-          <w:iCs/>
-        </w:rPr>
-        <w:t>request</w:t>
-      </w:r>
-      <w:proofErr w:type="spellEnd"/>
-      <w:r>
-        <w:rPr>
-          <w:i/>
-          <w:iCs/>
-        </w:rPr>
-        <w:t>.</w:t>
+        <w:t>pull request.</w:t>
       </w:r>
       <w:r>
         <w:t xml:space="preserve"> Imagina que añades los cambios a </w:t>
@@ -1070,88 +700,24 @@
       <w:r>
         <w:t xml:space="preserve"> cuando subas master a tu repositorio con </w:t>
       </w:r>
-      <w:proofErr w:type="spellStart"/>
       <w:r>
         <w:rPr>
           <w:rFonts w:ascii="Consolas" w:hAnsi="Consolas"/>
           <w:sz w:val="20"/>
           <w:szCs w:val="20"/>
         </w:rPr>
-        <w:t>git</w:t>
-      </w:r>
-      <w:proofErr w:type="spellEnd"/>
-      <w:r>
-        <w:rPr>
-          <w:rFonts w:ascii="Consolas" w:hAnsi="Consolas"/>
-          <w:sz w:val="20"/>
-          <w:szCs w:val="20"/>
-        </w:rPr>
-        <w:t xml:space="preserve"> </w:t>
-      </w:r>
-      <w:proofErr w:type="spellStart"/>
-      <w:r>
-        <w:rPr>
-          <w:rFonts w:ascii="Consolas" w:hAnsi="Consolas"/>
-          <w:sz w:val="20"/>
-          <w:szCs w:val="20"/>
-        </w:rPr>
-        <w:t>push</w:t>
-      </w:r>
-      <w:proofErr w:type="spellEnd"/>
-      <w:r>
-        <w:rPr>
-          <w:rFonts w:ascii="Consolas" w:hAnsi="Consolas"/>
-          <w:sz w:val="20"/>
-          <w:szCs w:val="20"/>
-        </w:rPr>
-        <w:t xml:space="preserve"> </w:t>
-      </w:r>
-      <w:proofErr w:type="spellStart"/>
-      <w:r>
-        <w:rPr>
-          <w:rFonts w:ascii="Consolas" w:hAnsi="Consolas"/>
-          <w:sz w:val="20"/>
-          <w:szCs w:val="20"/>
-        </w:rPr>
-        <w:t>origin</w:t>
-      </w:r>
-      <w:proofErr w:type="spellEnd"/>
-      <w:r>
-        <w:rPr>
-          <w:rFonts w:ascii="Consolas" w:hAnsi="Consolas"/>
-          <w:sz w:val="20"/>
-          <w:szCs w:val="20"/>
-        </w:rPr>
-        <w:t xml:space="preserve"> master,</w:t>
+        <w:t>git push origin master,</w:t>
       </w:r>
       <w:r>
         <w:t xml:space="preserve"> ya estarás integrando tus cambios en esa rama. No tiene sentido abrir una </w:t>
       </w:r>
-      <w:proofErr w:type="spellStart"/>
       <w:r>
         <w:rPr>
           <w:i/>
           <w:iCs/>
         </w:rPr>
-        <w:t>pull</w:t>
-      </w:r>
-      <w:proofErr w:type="spellEnd"/>
-      <w:r>
-        <w:rPr>
-          <w:i/>
-          <w:iCs/>
-        </w:rPr>
-        <w:t xml:space="preserve"> </w:t>
-      </w:r>
-      <w:proofErr w:type="spellStart"/>
-      <w:r>
-        <w:rPr>
-          <w:i/>
-          <w:iCs/>
-        </w:rPr>
-        <w:t>request</w:t>
-      </w:r>
-      <w:proofErr w:type="spellEnd"/>
+        <w:t>pull request</w:t>
+      </w:r>
       <w:r>
         <w:t xml:space="preserve"> de </w:t>
       </w:r>
@@ -1180,7 +746,6 @@
       <w:r>
         <w:t xml:space="preserve">Todos debéis iniciar vuestro </w:t>
       </w:r>
-      <w:proofErr w:type="spellStart"/>
       <w:r>
         <w:rPr>
           <w:i/>
@@ -1188,90 +753,39 @@
         </w:rPr>
         <w:t>fork</w:t>
       </w:r>
-      <w:proofErr w:type="spellEnd"/>
       <w:r>
         <w:t xml:space="preserve"> a la vez para partir del mismo código y facilitar la revisión de </w:t>
       </w:r>
-      <w:proofErr w:type="spellStart"/>
       <w:r>
         <w:rPr>
           <w:i/>
           <w:iCs/>
         </w:rPr>
-        <w:t>pull</w:t>
-      </w:r>
-      <w:proofErr w:type="spellEnd"/>
+        <w:t>pull requests.</w:t>
+      </w:r>
+      <w:r>
+        <w:t xml:space="preserve"> Cuando estas estén abiertas, entre todos debéis acceder a ellas. Comprobad el código de vuestros compañeros.</w:t>
+      </w:r>
+    </w:p>
+    <w:p/>
+    <w:p>
+      <w:r>
+        <w:t xml:space="preserve">Una vez revisado el código de todas las </w:t>
+      </w:r>
       <w:r>
         <w:rPr>
           <w:i/>
           <w:iCs/>
         </w:rPr>
-        <w:t xml:space="preserve"> </w:t>
-      </w:r>
-      <w:proofErr w:type="spellStart"/>
-      <w:r>
-        <w:rPr>
-          <w:i/>
-          <w:iCs/>
-        </w:rPr>
-        <w:t>requests</w:t>
-      </w:r>
-      <w:proofErr w:type="spellEnd"/>
-      <w:r>
-        <w:rPr>
-          <w:i/>
-          <w:iCs/>
-        </w:rPr>
-        <w:t>.</w:t>
-      </w:r>
-      <w:r>
-        <w:t xml:space="preserve"> Cuando estas estén abiertas, entre todos debéis acceder a ellas. Comprobad el código de vuestros compañeros.</w:t>
+        <w:t>pull requests,</w:t>
+      </w:r>
+      <w:r>
+        <w:t xml:space="preserve"> el administrador podrá empezar a fusionarlas. Si hay algunas que hayan modificado las mismas líneas de un fichero, es posible que solo se pueda fusionar una de ellas. Al intentar fusionar la siguiente, GitHub indicará que hay conflictos y no ofrecerá la opción de fusionar. No pasa nada, fusionad las que podáis, la resolución de conflictos no entra en el alcance de esta práctica.</w:t>
       </w:r>
     </w:p>
     <w:p/>
     <w:p>
       <w:r>
-        <w:t xml:space="preserve">Una vez revisado el código de todas las </w:t>
-      </w:r>
-      <w:proofErr w:type="spellStart"/>
-      <w:r>
-        <w:rPr>
-          <w:i/>
-          <w:iCs/>
-        </w:rPr>
-        <w:t>pull</w:t>
-      </w:r>
-      <w:proofErr w:type="spellEnd"/>
-      <w:r>
-        <w:rPr>
-          <w:i/>
-          <w:iCs/>
-        </w:rPr>
-        <w:t xml:space="preserve"> </w:t>
-      </w:r>
-      <w:proofErr w:type="spellStart"/>
-      <w:r>
-        <w:rPr>
-          <w:i/>
-          <w:iCs/>
-        </w:rPr>
-        <w:t>requests</w:t>
-      </w:r>
-      <w:proofErr w:type="spellEnd"/>
-      <w:r>
-        <w:rPr>
-          <w:i/>
-          <w:iCs/>
-        </w:rPr>
-        <w:t>,</w:t>
-      </w:r>
-      <w:r>
-        <w:t xml:space="preserve"> el administrador podrá empezar a fusionarlas. Si hay algunas que hayan modificado las mismas líneas de un fichero, es posible que solo se pueda fusionar una de ellas. Al intentar fusionar la siguiente, GitHub indicará que hay conflictos y no ofrecerá la opción de fusionar. No pasa nada, fusionad las que podáis, la resolución de conflictos no entra en el alcance de esta práctica.</w:t>
-      </w:r>
-    </w:p>
-    <w:p/>
-    <w:p>
-      <w:r>
         <w:lastRenderedPageBreak/>
         <w:t>Aunque s</w:t>
       </w:r>
@@ -1279,15 +793,7 @@
         <w:t>o</w:t>
       </w:r>
       <w:r>
-        <w:t xml:space="preserve">lo uno actúe como administrador, ayudadle en los primeros pasos para inicializar el repositorio. Durante la implementación de funcionalidades nuevas, ayudaos entre vosotros si tenéis dudas en el código Python, en cómo ampliar el </w:t>
-      </w:r>
-      <w:proofErr w:type="spellStart"/>
-      <w:r>
-        <w:t>Makefile</w:t>
-      </w:r>
-      <w:proofErr w:type="spellEnd"/>
-      <w:r>
-        <w:t xml:space="preserve">, </w:t>
+        <w:t xml:space="preserve">lo uno actúe como administrador, ayudadle en los primeros pasos para inicializar el repositorio. Durante la implementación de funcionalidades nuevas, ayudaos entre vosotros si tenéis dudas en el código Python, en cómo ampliar el Makefile, </w:t>
       </w:r>
       <w:r>
         <w:t>etcétera</w:t>
@@ -2431,7 +1937,67 @@
       <w:r>
         <w:t xml:space="preserve">El </w:t>
       </w:r>
-      <w:proofErr w:type="spellStart"/>
+      <w:r>
+        <w:rPr>
+          <w:i/>
+          <w:iCs/>
+        </w:rPr>
+        <w:t xml:space="preserve">fork </w:t>
+      </w:r>
+      <w:r>
+        <w:t>de cada desarrollador en GitHub.</w:t>
+      </w:r>
+    </w:p>
+    <w:p>
+      <w:pPr>
+        <w:pStyle w:val="Prrafodelista"/>
+        <w:numPr>
+          <w:ilvl w:val="0"/>
+          <w:numId w:val="32"/>
+        </w:numPr>
+      </w:pPr>
+      <w:r>
+        <w:t xml:space="preserve">El comando </w:t>
+      </w:r>
+      <w:r>
+        <w:rPr>
+          <w:rFonts w:ascii="Consolas" w:hAnsi="Consolas"/>
+          <w:sz w:val="20"/>
+          <w:szCs w:val="20"/>
+        </w:rPr>
+        <w:t>git push origin &lt;rama&gt;</w:t>
+      </w:r>
+      <w:r>
+        <w:t xml:space="preserve"> de cada desarrollador (la captura debe ser de la ventana de la terminal</w:t>
+      </w:r>
+      <w:r>
+        <w:t>)</w:t>
+      </w:r>
+      <w:r>
+        <w:t>.</w:t>
+      </w:r>
+    </w:p>
+    <w:p>
+      <w:pPr>
+        <w:pStyle w:val="Prrafodelista"/>
+        <w:numPr>
+          <w:ilvl w:val="0"/>
+          <w:numId w:val="32"/>
+        </w:numPr>
+      </w:pPr>
+      <w:r>
+        <w:t xml:space="preserve">Cada </w:t>
+      </w:r>
+      <w:r>
+        <w:rPr>
+          <w:i/>
+          <w:iCs/>
+        </w:rPr>
+        <w:t>pull request,</w:t>
+      </w:r>
+      <w:r>
+        <w:t xml:space="preserve"> una vez abierta. Debe aparecer el nombre de la rama y el </w:t>
+      </w:r>
       <w:r>
         <w:rPr>
           <w:i/>
@@ -2439,16 +2005,21 @@
         </w:rPr>
         <w:t>fork</w:t>
       </w:r>
-      <w:proofErr w:type="spellEnd"/>
+      <w:r>
+        <w:t xml:space="preserve"> desde el que se ha abierto. La captura </w:t>
+      </w:r>
+      <w:r>
+        <w:t>tiene que</w:t>
+      </w:r>
+      <w:r>
+        <w:t xml:space="preserve"> incluir la pestaña de </w:t>
+      </w:r>
       <w:r>
         <w:rPr>
           <w:i/>
           <w:iCs/>
         </w:rPr>
-        <w:t xml:space="preserve"> </w:t>
-      </w:r>
-      <w:r>
-        <w:t>de cada desarrollador en GitHub.</w:t>
+        <w:t>Files changed.</w:t>
       </w:r>
     </w:p>
     <w:p>
@@ -2460,212 +2031,79 @@
         </w:numPr>
       </w:pPr>
       <w:r>
-        <w:t xml:space="preserve">El comando </w:t>
-      </w:r>
-      <w:proofErr w:type="spellStart"/>
+        <w:t xml:space="preserve">Lista de </w:t>
+      </w:r>
+      <w:r>
+        <w:rPr>
+          <w:i/>
+          <w:iCs/>
+        </w:rPr>
+        <w:t>pull requests</w:t>
+      </w:r>
+      <w:r>
+        <w:t xml:space="preserve"> en el repositorio principal.</w:t>
+      </w:r>
+    </w:p>
+    <w:p>
+      <w:pPr>
+        <w:pStyle w:val="Prrafodelista"/>
+        <w:numPr>
+          <w:ilvl w:val="0"/>
+          <w:numId w:val="32"/>
+        </w:numPr>
+      </w:pPr>
+      <w:r>
+        <w:t xml:space="preserve">El árbol de </w:t>
+      </w:r>
+      <w:r>
+        <w:rPr>
+          <w:i/>
+          <w:iCs/>
+        </w:rPr>
+        <w:t xml:space="preserve">commits </w:t>
+      </w:r>
+      <w:r>
+        <w:t xml:space="preserve">del repositorio principal tras fusionar todas las </w:t>
+      </w:r>
+      <w:r>
+        <w:rPr>
+          <w:i/>
+          <w:iCs/>
+        </w:rPr>
+        <w:t>pull requests posibles.</w:t>
+      </w:r>
+      <w:r>
+        <w:t xml:space="preserve"> Para ello, acceded a la ruta </w:t>
+      </w:r>
       <w:r>
         <w:rPr>
           <w:rFonts w:ascii="Consolas" w:hAnsi="Consolas"/>
           <w:sz w:val="20"/>
           <w:szCs w:val="20"/>
         </w:rPr>
-        <w:t>git</w:t>
-      </w:r>
-      <w:proofErr w:type="spellEnd"/>
-      <w:r>
-        <w:rPr>
-          <w:rFonts w:ascii="Consolas" w:hAnsi="Consolas"/>
-          <w:sz w:val="20"/>
-          <w:szCs w:val="20"/>
-        </w:rPr>
-        <w:t xml:space="preserve"> </w:t>
-      </w:r>
-      <w:proofErr w:type="spellStart"/>
-      <w:r>
-        <w:rPr>
-          <w:rFonts w:ascii="Consolas" w:hAnsi="Consolas"/>
-          <w:sz w:val="20"/>
-          <w:szCs w:val="20"/>
-        </w:rPr>
-        <w:t>push</w:t>
-      </w:r>
-      <w:proofErr w:type="spellEnd"/>
-      <w:r>
-        <w:rPr>
-          <w:rFonts w:ascii="Consolas" w:hAnsi="Consolas"/>
-          <w:sz w:val="20"/>
-          <w:szCs w:val="20"/>
-        </w:rPr>
-        <w:t xml:space="preserve"> </w:t>
-      </w:r>
-      <w:proofErr w:type="spellStart"/>
-      <w:r>
-        <w:rPr>
-          <w:rFonts w:ascii="Consolas" w:hAnsi="Consolas"/>
-          <w:sz w:val="20"/>
-          <w:szCs w:val="20"/>
-        </w:rPr>
-        <w:t>origin</w:t>
-      </w:r>
-      <w:proofErr w:type="spellEnd"/>
-      <w:r>
-        <w:rPr>
-          <w:rFonts w:ascii="Consolas" w:hAnsi="Consolas"/>
-          <w:sz w:val="20"/>
-          <w:szCs w:val="20"/>
-        </w:rPr>
-        <w:t xml:space="preserve"> &lt;rama&gt;</w:t>
-      </w:r>
-      <w:r>
-        <w:t xml:space="preserve"> de cada desarrollador (la captura debe ser de la ventana de la terminal</w:t>
+        <w:t>/commits/master</w:t>
+      </w:r>
+      <w:r>
+        <w:t xml:space="preserve"> del repositorio</w:t>
+      </w:r>
+      <w:r>
+        <w:t xml:space="preserve"> (</w:t>
+      </w:r>
+      <w:r>
+        <w:t xml:space="preserve">por ejemplo, </w:t>
+      </w:r>
+      <w:r>
+        <w:t>(</w:t>
+      </w:r>
+      <w:r>
+        <w:t>https://github.com/&lt;id-usuario-admin&gt;/practica-unir-eiec/commits/master</w:t>
       </w:r>
       <w:r>
         <w:t>)</w:t>
       </w:r>
       <w:r>
-        <w:t>.</w:t>
-      </w:r>
-    </w:p>
-    <w:p>
-      <w:pPr>
-        <w:pStyle w:val="Prrafodelista"/>
-        <w:numPr>
-          <w:ilvl w:val="0"/>
-          <w:numId w:val="32"/>
-        </w:numPr>
-      </w:pPr>
-      <w:r>
-        <w:t xml:space="preserve">Cada </w:t>
-      </w:r>
-      <w:proofErr w:type="spellStart"/>
-      <w:r>
-        <w:rPr>
-          <w:i/>
-          <w:iCs/>
-        </w:rPr>
-        <w:t>pull</w:t>
-      </w:r>
-      <w:proofErr w:type="spellEnd"/>
-      <w:r>
-        <w:rPr>
-          <w:i/>
-          <w:iCs/>
-        </w:rPr>
-        <w:t xml:space="preserve"> </w:t>
-      </w:r>
-      <w:proofErr w:type="spellStart"/>
-      <w:r>
-        <w:rPr>
-          <w:i/>
-          <w:iCs/>
-        </w:rPr>
-        <w:t>request</w:t>
-      </w:r>
-      <w:proofErr w:type="spellEnd"/>
-      <w:r>
-        <w:rPr>
-          <w:i/>
-          <w:iCs/>
-        </w:rPr>
-        <w:t>,</w:t>
-      </w:r>
-      <w:r>
-        <w:t xml:space="preserve"> una vez abierta. Debe aparecer el nombre de la rama y el </w:t>
-      </w:r>
-      <w:proofErr w:type="spellStart"/>
-      <w:r>
-        <w:rPr>
-          <w:i/>
-          <w:iCs/>
-        </w:rPr>
-        <w:t>fork</w:t>
-      </w:r>
-      <w:proofErr w:type="spellEnd"/>
-      <w:r>
-        <w:t xml:space="preserve"> desde el que se ha abierto. La captura </w:t>
-      </w:r>
-      <w:r>
-        <w:t>tiene que</w:t>
-      </w:r>
-      <w:r>
-        <w:t xml:space="preserve"> incluir la pestaña de </w:t>
-      </w:r>
-      <w:r>
-        <w:rPr>
-          <w:i/>
-          <w:iCs/>
-        </w:rPr>
-        <w:t xml:space="preserve">Files </w:t>
-      </w:r>
-      <w:proofErr w:type="spellStart"/>
-      <w:r>
-        <w:rPr>
-          <w:i/>
-          <w:iCs/>
-        </w:rPr>
-        <w:t>changed</w:t>
-      </w:r>
-      <w:proofErr w:type="spellEnd"/>
-      <w:r>
-        <w:rPr>
-          <w:i/>
-          <w:iCs/>
-        </w:rPr>
-        <w:t>.</w:t>
-      </w:r>
-    </w:p>
-    <w:p>
-      <w:pPr>
-        <w:pStyle w:val="Prrafodelista"/>
-        <w:numPr>
-          <w:ilvl w:val="0"/>
-          <w:numId w:val="32"/>
-        </w:numPr>
-      </w:pPr>
-      <w:r>
-        <w:t xml:space="preserve">Lista de </w:t>
-      </w:r>
-      <w:proofErr w:type="spellStart"/>
-      <w:r>
-        <w:rPr>
-          <w:i/>
-          <w:iCs/>
-        </w:rPr>
-        <w:t>pull</w:t>
-      </w:r>
-      <w:proofErr w:type="spellEnd"/>
-      <w:r>
-        <w:rPr>
-          <w:i/>
-          <w:iCs/>
-        </w:rPr>
-        <w:t xml:space="preserve"> </w:t>
-      </w:r>
-      <w:proofErr w:type="spellStart"/>
-      <w:r>
-        <w:rPr>
-          <w:i/>
-          <w:iCs/>
-        </w:rPr>
-        <w:t>requests</w:t>
-      </w:r>
-      <w:proofErr w:type="spellEnd"/>
-      <w:r>
-        <w:t xml:space="preserve"> en el repositorio principal.</w:t>
-      </w:r>
-    </w:p>
-    <w:p>
-      <w:pPr>
-        <w:pStyle w:val="Prrafodelista"/>
-        <w:numPr>
-          <w:ilvl w:val="0"/>
-          <w:numId w:val="32"/>
-        </w:numPr>
-      </w:pPr>
-      <w:r>
-        <w:t xml:space="preserve">El árbol de </w:t>
-      </w:r>
-      <w:proofErr w:type="spellStart"/>
+        <w:t xml:space="preserve">. Deben aparecer los </w:t>
+      </w:r>
       <w:r>
         <w:rPr>
           <w:i/>
@@ -2673,136 +2111,16 @@
         </w:rPr>
         <w:t>commits</w:t>
       </w:r>
-      <w:proofErr w:type="spellEnd"/>
+      <w:r>
+        <w:t xml:space="preserve"> de las </w:t>
+      </w:r>
       <w:r>
         <w:rPr>
           <w:i/>
           <w:iCs/>
         </w:rPr>
-        <w:t xml:space="preserve"> </w:t>
-      </w:r>
-      <w:r>
-        <w:t xml:space="preserve">del repositorio principal tras fusionar todas las </w:t>
-      </w:r>
-      <w:proofErr w:type="spellStart"/>
-      <w:r>
-        <w:rPr>
-          <w:i/>
-          <w:iCs/>
-        </w:rPr>
-        <w:t>pull</w:t>
-      </w:r>
-      <w:proofErr w:type="spellEnd"/>
-      <w:r>
-        <w:rPr>
-          <w:i/>
-          <w:iCs/>
-        </w:rPr>
-        <w:t xml:space="preserve"> </w:t>
-      </w:r>
-      <w:proofErr w:type="spellStart"/>
-      <w:r>
-        <w:rPr>
-          <w:i/>
-          <w:iCs/>
-        </w:rPr>
-        <w:t>requests</w:t>
-      </w:r>
-      <w:proofErr w:type="spellEnd"/>
-      <w:r>
-        <w:rPr>
-          <w:i/>
-          <w:iCs/>
-        </w:rPr>
-        <w:t xml:space="preserve"> posibles.</w:t>
-      </w:r>
-      <w:r>
-        <w:t xml:space="preserve"> Para ello, acceded a la ruta </w:t>
-      </w:r>
-      <w:r>
-        <w:rPr>
-          <w:rFonts w:ascii="Consolas" w:hAnsi="Consolas"/>
-          <w:sz w:val="20"/>
-          <w:szCs w:val="20"/>
-        </w:rPr>
-        <w:t>/</w:t>
-      </w:r>
-      <w:proofErr w:type="spellStart"/>
-      <w:r>
-        <w:rPr>
-          <w:rFonts w:ascii="Consolas" w:hAnsi="Consolas"/>
-          <w:sz w:val="20"/>
-          <w:szCs w:val="20"/>
-        </w:rPr>
-        <w:t>commits</w:t>
-      </w:r>
-      <w:proofErr w:type="spellEnd"/>
-      <w:r>
-        <w:rPr>
-          <w:rFonts w:ascii="Consolas" w:hAnsi="Consolas"/>
-          <w:sz w:val="20"/>
-          <w:szCs w:val="20"/>
-        </w:rPr>
-        <w:t>/master</w:t>
-      </w:r>
-      <w:r>
-        <w:t xml:space="preserve"> del repositorio</w:t>
-      </w:r>
-      <w:r>
-        <w:t xml:space="preserve"> (</w:t>
-      </w:r>
-      <w:r>
-        <w:t xml:space="preserve">por ejemplo, </w:t>
-      </w:r>
-      <w:r>
-        <w:t>(</w:t>
-      </w:r>
-      <w:r>
-        <w:t>https://github.com/&lt;id-usuario-admin&gt;/practica-unir-eiec/commits/master</w:t>
-      </w:r>
-      <w:r>
-        <w:t>)</w:t>
-      </w:r>
-      <w:r>
-        <w:t xml:space="preserve">. Deben aparecer los </w:t>
-      </w:r>
-      <w:proofErr w:type="spellStart"/>
-      <w:r>
-        <w:rPr>
-          <w:i/>
-          <w:iCs/>
-        </w:rPr>
-        <w:t>commits</w:t>
-      </w:r>
-      <w:proofErr w:type="spellEnd"/>
-      <w:r>
-        <w:t xml:space="preserve"> de las </w:t>
-      </w:r>
-      <w:proofErr w:type="spellStart"/>
-      <w:r>
-        <w:rPr>
-          <w:i/>
-          <w:iCs/>
-        </w:rPr>
-        <w:t>pull</w:t>
-      </w:r>
-      <w:proofErr w:type="spellEnd"/>
-      <w:r>
-        <w:rPr>
-          <w:i/>
-          <w:iCs/>
-        </w:rPr>
-        <w:t xml:space="preserve"> </w:t>
-      </w:r>
-      <w:proofErr w:type="spellStart"/>
-      <w:r>
-        <w:rPr>
-          <w:i/>
-          <w:iCs/>
-        </w:rPr>
-        <w:t>requests</w:t>
-      </w:r>
-      <w:proofErr w:type="spellEnd"/>
+        <w:t>pull requests</w:t>
+      </w:r>
       <w:r>
         <w:t xml:space="preserve"> que se han fusionado y los autores.</w:t>
       </w:r>
@@ -2871,7 +2189,6 @@
               </w:rPr>
               <w:t xml:space="preserve">Actividad grupal: </w:t>
             </w:r>
-            <w:proofErr w:type="spellStart"/>
             <w:r>
               <w:rPr>
                 <w:rFonts w:cs="UnitOT-Medi"/>
@@ -2882,46 +2199,7 @@
                 <w:sz w:val="22"/>
                 <w:szCs w:val="22"/>
               </w:rPr>
-              <w:t>pull</w:t>
-            </w:r>
-            <w:proofErr w:type="spellEnd"/>
-            <w:r>
-              <w:rPr>
-                <w:rFonts w:cs="UnitOT-Medi"/>
-                <w:b w:val="0"/>
-                <w:i/>
-                <w:iCs/>
-                <w:color w:val="FFFFFF" w:themeColor="background1"/>
-                <w:sz w:val="22"/>
-                <w:szCs w:val="22"/>
-              </w:rPr>
-              <w:t xml:space="preserve"> </w:t>
-            </w:r>
-            <w:proofErr w:type="spellStart"/>
-            <w:r>
-              <w:rPr>
-                <w:rFonts w:cs="UnitOT-Medi"/>
-                <w:b w:val="0"/>
-                <w:i/>
-                <w:iCs/>
-                <w:color w:val="FFFFFF" w:themeColor="background1"/>
-                <w:sz w:val="22"/>
-                <w:szCs w:val="22"/>
-              </w:rPr>
-              <w:t>requests</w:t>
-            </w:r>
-            <w:proofErr w:type="spellEnd"/>
-            <w:r>
-              <w:rPr>
-                <w:rFonts w:cs="UnitOT-Medi"/>
-                <w:b w:val="0"/>
-                <w:i/>
-                <w:iCs/>
-                <w:color w:val="FFFFFF" w:themeColor="background1"/>
-                <w:sz w:val="22"/>
-                <w:szCs w:val="22"/>
-              </w:rPr>
-              <w:t xml:space="preserve"> </w:t>
+              <w:t xml:space="preserve">pull requests </w:t>
             </w:r>
             <w:r>
               <w:rPr>
@@ -3312,7 +2590,6 @@
               </w:rPr>
               <w:t xml:space="preserve">Cada desarrollador ha creado su </w:t>
             </w:r>
-            <w:proofErr w:type="spellStart"/>
             <w:r>
               <w:rPr>
                 <w:rFonts w:cs="UnitOT-Light"/>
@@ -3321,18 +2598,7 @@
                 <w:sz w:val="20"/>
                 <w:szCs w:val="20"/>
               </w:rPr>
-              <w:t>fork</w:t>
-            </w:r>
-            <w:proofErr w:type="spellEnd"/>
-            <w:r>
-              <w:rPr>
-                <w:rFonts w:cs="UnitOT-Light"/>
-                <w:i/>
-                <w:iCs/>
-                <w:sz w:val="20"/>
-                <w:szCs w:val="20"/>
-              </w:rPr>
-              <w:t xml:space="preserve"> </w:t>
+              <w:t xml:space="preserve">fork </w:t>
             </w:r>
             <w:r>
               <w:rPr>
@@ -3498,7 +2764,6 @@
               </w:rPr>
               <w:t xml:space="preserve">Cada desarrollador ha subido su rama y ha abierto una </w:t>
             </w:r>
-            <w:proofErr w:type="spellStart"/>
             <w:r>
               <w:rPr>
                 <w:rFonts w:cs="UnitOT-Light"/>
@@ -3507,31 +2772,8 @@
                 <w:sz w:val="20"/>
                 <w:szCs w:val="20"/>
               </w:rPr>
-              <w:t>pull</w:t>
+              <w:t>pull request</w:t>
             </w:r>
-            <w:proofErr w:type="spellEnd"/>
-            <w:r>
-              <w:rPr>
-                <w:rFonts w:cs="UnitOT-Light"/>
-                <w:i/>
-                <w:iCs/>
-                <w:sz w:val="20"/>
-                <w:szCs w:val="20"/>
-              </w:rPr>
-              <w:t xml:space="preserve"> </w:t>
-            </w:r>
-            <w:proofErr w:type="spellStart"/>
-            <w:r>
-              <w:rPr>
-                <w:rFonts w:cs="UnitOT-Light"/>
-                <w:i/>
-                <w:iCs/>
-                <w:sz w:val="20"/>
-                <w:szCs w:val="20"/>
-              </w:rPr>
-              <w:t>request</w:t>
-            </w:r>
-            <w:proofErr w:type="spellEnd"/>
             <w:r>
               <w:rPr>
                 <w:rFonts w:cs="UnitOT-Light"/>
@@ -3741,8 +2983,12 @@
       </w:pPr>
     </w:p>
     <w:sectPr>
-      <w:headerReference w:type="default" r:id="rId14"/>
-      <w:footerReference w:type="default" r:id="rId15"/>
+      <w:headerReference w:type="even" r:id="rId14"/>
+      <w:headerReference w:type="default" r:id="rId15"/>
+      <w:footerReference w:type="even" r:id="rId16"/>
+      <w:footerReference w:type="default" r:id="rId17"/>
+      <w:headerReference w:type="first" r:id="rId18"/>
+      <w:footerReference w:type="first" r:id="rId19"/>
       <w:pgSz w:w="11906" w:h="16838" w:code="9"/>
       <w:pgMar w:top="1418" w:right="1843" w:bottom="1418" w:left="1843" w:header="1134" w:footer="397" w:gutter="0"/>
       <w:cols w:space="708"/>
@@ -3753,7 +2999,7 @@
 </file>
 
 <file path=word/endnotes.xml><?xml version="1.0" encoding="utf-8"?>
-<w:endnotes xmlns:wpc="http://schemas.microsoft.com/office/word/2010/wordprocessingCanvas" xmlns:cx="http://schemas.microsoft.com/office/drawing/2014/chartex" xmlns:cx1="http://schemas.microsoft.com/office/drawing/2015/9/8/chartex" xmlns:cx2="http://schemas.microsoft.com/office/drawing/2015/10/21/chartex" xmlns:cx3="http://schemas.microsoft.com/office/drawing/2016/5/9/chartex" xmlns:cx4="http://schemas.microsoft.com/office/drawing/2016/5/10/chartex" xmlns:cx5="http://schemas.microsoft.com/office/drawing/2016/5/11/chartex" xmlns:cx6="http://schemas.microsoft.com/office/drawing/2016/5/12/chartex" xmlns:cx7="http://schemas.microsoft.com/office/drawing/2016/5/13/chartex" xmlns:cx8="http://schemas.microsoft.com/office/drawing/2016/5/14/chartex" xmlns:mc="http://schemas.openxmlformats.org/markup-compatibility/2006" xmlns:aink="http://schemas.microsoft.com/office/drawing/2016/ink" xmlns:am3d="http://schemas.microsoft.com/office/drawing/2017/model3d" xmlns:o="urn:schemas-microsoft-com:office:office" xmlns:r="http://schemas.openxmlformats.org/officeDocument/2006/relationships" xmlns:m="http://schemas.openxmlformats.org/officeDocument/2006/math" xmlns:v="urn:schemas-microsoft-com:vml" xmlns:wp14="http://schemas.microsoft.com/office/word/2010/wordprocessingDrawing" xmlns:wp="http://schemas.openxmlformats.org/drawingml/2006/wordprocessingDrawing" xmlns:w10="urn:schemas-microsoft-com:office:word" xmlns:w="http://schemas.openxmlformats.org/wordprocessingml/2006/main" xmlns:w14="http://schemas.microsoft.com/office/word/2010/wordml" xmlns:w15="http://schemas.microsoft.com/office/word/2012/wordml" xmlns:w16cex="http://schemas.microsoft.com/office/word/2018/wordml/cex" xmlns:w16cid="http://schemas.microsoft.com/office/word/2016/wordml/cid" xmlns:w16="http://schemas.microsoft.com/office/word/2018/wordml" xmlns:w16sdtdh="http://schemas.microsoft.com/office/word/2020/wordml/sdtdatahash" xmlns:w16se="http://schemas.microsoft.com/office/word/2015/wordml/symex" xmlns:wpg="http://schemas.microsoft.com/office/word/2010/wordprocessingGroup" xmlns:wpi="http://schemas.microsoft.com/office/word/2010/wordprocessingInk" xmlns:wne="http://schemas.microsoft.com/office/word/2006/wordml" xmlns:wps="http://schemas.microsoft.com/office/word/2010/wordprocessingShape" mc:Ignorable="w14 w15 w16se w16cid w16 w16cex w16sdtdh wp14">
+<w:endnotes xmlns:wpc="http://schemas.microsoft.com/office/word/2010/wordprocessingCanvas" xmlns:cx="http://schemas.microsoft.com/office/drawing/2014/chartex" xmlns:cx1="http://schemas.microsoft.com/office/drawing/2015/9/8/chartex" xmlns:cx2="http://schemas.microsoft.com/office/drawing/2015/10/21/chartex" xmlns:cx3="http://schemas.microsoft.com/office/drawing/2016/5/9/chartex" xmlns:cx4="http://schemas.microsoft.com/office/drawing/2016/5/10/chartex" xmlns:cx5="http://schemas.microsoft.com/office/drawing/2016/5/11/chartex" xmlns:cx6="http://schemas.microsoft.com/office/drawing/2016/5/12/chartex" xmlns:cx7="http://schemas.microsoft.com/office/drawing/2016/5/13/chartex" xmlns:cx8="http://schemas.microsoft.com/office/drawing/2016/5/14/chartex" xmlns:mc="http://schemas.openxmlformats.org/markup-compatibility/2006" xmlns:aink="http://schemas.microsoft.com/office/drawing/2016/ink" xmlns:am3d="http://schemas.microsoft.com/office/drawing/2017/model3d" xmlns:o="urn:schemas-microsoft-com:office:office" xmlns:oel="http://schemas.microsoft.com/office/2019/extlst" xmlns:r="http://schemas.openxmlformats.org/officeDocument/2006/relationships" xmlns:m="http://schemas.openxmlformats.org/officeDocument/2006/math" xmlns:v="urn:schemas-microsoft-com:vml" xmlns:wp14="http://schemas.microsoft.com/office/word/2010/wordprocessingDrawing" xmlns:wp="http://schemas.openxmlformats.org/drawingml/2006/wordprocessingDrawing" xmlns:w10="urn:schemas-microsoft-com:office:word" xmlns:w="http://schemas.openxmlformats.org/wordprocessingml/2006/main" xmlns:w14="http://schemas.microsoft.com/office/word/2010/wordml" xmlns:w15="http://schemas.microsoft.com/office/word/2012/wordml" xmlns:w16cex="http://schemas.microsoft.com/office/word/2018/wordml/cex" xmlns:w16cid="http://schemas.microsoft.com/office/word/2016/wordml/cid" xmlns:w16="http://schemas.microsoft.com/office/word/2018/wordml" xmlns:w16sdtdh="http://schemas.microsoft.com/office/word/2020/wordml/sdtdatahash" xmlns:w16se="http://schemas.microsoft.com/office/word/2015/wordml/symex" xmlns:wpg="http://schemas.microsoft.com/office/word/2010/wordprocessingGroup" xmlns:wpi="http://schemas.microsoft.com/office/word/2010/wordprocessingInk" xmlns:wne="http://schemas.microsoft.com/office/word/2006/wordml" xmlns:wps="http://schemas.microsoft.com/office/word/2010/wordprocessingShape" mc:Ignorable="w14 w15 w16se w16cid w16 w16cex w16sdtdh wp14">
   <w:endnote w:type="separator" w:id="-1">
     <w:p>
       <w:pPr>
@@ -3778,7 +3024,17 @@
 </file>
 
 <file path=word/footer1.xml><?xml version="1.0" encoding="utf-8"?>
-<w:ftr xmlns:wpc="http://schemas.microsoft.com/office/word/2010/wordprocessingCanvas" xmlns:cx="http://schemas.microsoft.com/office/drawing/2014/chartex" xmlns:cx1="http://schemas.microsoft.com/office/drawing/2015/9/8/chartex" xmlns:cx2="http://schemas.microsoft.com/office/drawing/2015/10/21/chartex" xmlns:cx3="http://schemas.microsoft.com/office/drawing/2016/5/9/chartex" xmlns:cx4="http://schemas.microsoft.com/office/drawing/2016/5/10/chartex" xmlns:cx5="http://schemas.microsoft.com/office/drawing/2016/5/11/chartex" xmlns:cx6="http://schemas.microsoft.com/office/drawing/2016/5/12/chartex" xmlns:cx7="http://schemas.microsoft.com/office/drawing/2016/5/13/chartex" xmlns:cx8="http://schemas.microsoft.com/office/drawing/2016/5/14/chartex" xmlns:mc="http://schemas.openxmlformats.org/markup-compatibility/2006" xmlns:aink="http://schemas.microsoft.com/office/drawing/2016/ink" xmlns:am3d="http://schemas.microsoft.com/office/drawing/2017/model3d" xmlns:o="urn:schemas-microsoft-com:office:office" xmlns:r="http://schemas.openxmlformats.org/officeDocument/2006/relationships" xmlns:m="http://schemas.openxmlformats.org/officeDocument/2006/math" xmlns:v="urn:schemas-microsoft-com:vml" xmlns:wp14="http://schemas.microsoft.com/office/word/2010/wordprocessingDrawing" xmlns:wp="http://schemas.openxmlformats.org/drawingml/2006/wordprocessingDrawing" xmlns:w10="urn:schemas-microsoft-com:office:word" xmlns:w="http://schemas.openxmlformats.org/wordprocessingml/2006/main" xmlns:w14="http://schemas.microsoft.com/office/word/2010/wordml" xmlns:w15="http://schemas.microsoft.com/office/word/2012/wordml" xmlns:w16cex="http://schemas.microsoft.com/office/word/2018/wordml/cex" xmlns:w16cid="http://schemas.microsoft.com/office/word/2016/wordml/cid" xmlns:w16="http://schemas.microsoft.com/office/word/2018/wordml" xmlns:w16sdtdh="http://schemas.microsoft.com/office/word/2020/wordml/sdtdatahash" xmlns:w16se="http://schemas.microsoft.com/office/word/2015/wordml/symex" xmlns:wpg="http://schemas.microsoft.com/office/word/2010/wordprocessingGroup" xmlns:wpi="http://schemas.microsoft.com/office/word/2010/wordprocessingInk" xmlns:wne="http://schemas.microsoft.com/office/word/2006/wordml" xmlns:wps="http://schemas.microsoft.com/office/word/2010/wordprocessingShape" mc:Ignorable="w14 w15 w16se w16cid w16 w16cex w16sdtdh wp14">
+<w:ftr xmlns:wpc="http://schemas.microsoft.com/office/word/2010/wordprocessingCanvas" xmlns:cx="http://schemas.microsoft.com/office/drawing/2014/chartex" xmlns:cx1="http://schemas.microsoft.com/office/drawing/2015/9/8/chartex" xmlns:cx2="http://schemas.microsoft.com/office/drawing/2015/10/21/chartex" xmlns:cx3="http://schemas.microsoft.com/office/drawing/2016/5/9/chartex" xmlns:cx4="http://schemas.microsoft.com/office/drawing/2016/5/10/chartex" xmlns:cx5="http://schemas.microsoft.com/office/drawing/2016/5/11/chartex" xmlns:cx6="http://schemas.microsoft.com/office/drawing/2016/5/12/chartex" xmlns:cx7="http://schemas.microsoft.com/office/drawing/2016/5/13/chartex" xmlns:cx8="http://schemas.microsoft.com/office/drawing/2016/5/14/chartex" xmlns:mc="http://schemas.openxmlformats.org/markup-compatibility/2006" xmlns:aink="http://schemas.microsoft.com/office/drawing/2016/ink" xmlns:am3d="http://schemas.microsoft.com/office/drawing/2017/model3d" xmlns:o="urn:schemas-microsoft-com:office:office" xmlns:oel="http://schemas.microsoft.com/office/2019/extlst" xmlns:r="http://schemas.openxmlformats.org/officeDocument/2006/relationships" xmlns:m="http://schemas.openxmlformats.org/officeDocument/2006/math" xmlns:v="urn:schemas-microsoft-com:vml" xmlns:wp14="http://schemas.microsoft.com/office/word/2010/wordprocessingDrawing" xmlns:wp="http://schemas.openxmlformats.org/drawingml/2006/wordprocessingDrawing" xmlns:w10="urn:schemas-microsoft-com:office:word" xmlns:w="http://schemas.openxmlformats.org/wordprocessingml/2006/main" xmlns:w14="http://schemas.microsoft.com/office/word/2010/wordml" xmlns:w15="http://schemas.microsoft.com/office/word/2012/wordml" xmlns:w16cex="http://schemas.microsoft.com/office/word/2018/wordml/cex" xmlns:w16cid="http://schemas.microsoft.com/office/word/2016/wordml/cid" xmlns:w16="http://schemas.microsoft.com/office/word/2018/wordml" xmlns:w16sdtdh="http://schemas.microsoft.com/office/word/2020/wordml/sdtdatahash" xmlns:w16se="http://schemas.microsoft.com/office/word/2015/wordml/symex" xmlns:wpg="http://schemas.microsoft.com/office/word/2010/wordprocessingGroup" xmlns:wpi="http://schemas.microsoft.com/office/word/2010/wordprocessingInk" xmlns:wne="http://schemas.microsoft.com/office/word/2006/wordml" xmlns:wps="http://schemas.microsoft.com/office/word/2010/wordprocessingShape" mc:Ignorable="w14 w15 w16se w16cid w16 w16cex w16sdtdh wp14">
+  <w:p>
+    <w:pPr>
+      <w:pStyle w:val="Piedepgina"/>
+    </w:pPr>
+  </w:p>
+</w:ftr>
+</file>
+
+<file path=word/footer2.xml><?xml version="1.0" encoding="utf-8"?>
+<w:ftr xmlns:wpc="http://schemas.microsoft.com/office/word/2010/wordprocessingCanvas" xmlns:cx="http://schemas.microsoft.com/office/drawing/2014/chartex" xmlns:cx1="http://schemas.microsoft.com/office/drawing/2015/9/8/chartex" xmlns:cx2="http://schemas.microsoft.com/office/drawing/2015/10/21/chartex" xmlns:cx3="http://schemas.microsoft.com/office/drawing/2016/5/9/chartex" xmlns:cx4="http://schemas.microsoft.com/office/drawing/2016/5/10/chartex" xmlns:cx5="http://schemas.microsoft.com/office/drawing/2016/5/11/chartex" xmlns:cx6="http://schemas.microsoft.com/office/drawing/2016/5/12/chartex" xmlns:cx7="http://schemas.microsoft.com/office/drawing/2016/5/13/chartex" xmlns:cx8="http://schemas.microsoft.com/office/drawing/2016/5/14/chartex" xmlns:mc="http://schemas.openxmlformats.org/markup-compatibility/2006" xmlns:aink="http://schemas.microsoft.com/office/drawing/2016/ink" xmlns:am3d="http://schemas.microsoft.com/office/drawing/2017/model3d" xmlns:o="urn:schemas-microsoft-com:office:office" xmlns:oel="http://schemas.microsoft.com/office/2019/extlst" xmlns:r="http://schemas.openxmlformats.org/officeDocument/2006/relationships" xmlns:m="http://schemas.openxmlformats.org/officeDocument/2006/math" xmlns:v="urn:schemas-microsoft-com:vml" xmlns:wp14="http://schemas.microsoft.com/office/word/2010/wordprocessingDrawing" xmlns:wp="http://schemas.openxmlformats.org/drawingml/2006/wordprocessingDrawing" xmlns:w10="urn:schemas-microsoft-com:office:word" xmlns:w="http://schemas.openxmlformats.org/wordprocessingml/2006/main" xmlns:w14="http://schemas.microsoft.com/office/word/2010/wordml" xmlns:w15="http://schemas.microsoft.com/office/word/2012/wordml" xmlns:w16cex="http://schemas.microsoft.com/office/word/2018/wordml/cex" xmlns:w16cid="http://schemas.microsoft.com/office/word/2016/wordml/cid" xmlns:w16="http://schemas.microsoft.com/office/word/2018/wordml" xmlns:w16sdtdh="http://schemas.microsoft.com/office/word/2020/wordml/sdtdatahash" xmlns:w16se="http://schemas.microsoft.com/office/word/2015/wordml/symex" xmlns:wpg="http://schemas.microsoft.com/office/word/2010/wordprocessingGroup" xmlns:wpi="http://schemas.microsoft.com/office/word/2010/wordprocessingInk" xmlns:wne="http://schemas.microsoft.com/office/word/2006/wordml" xmlns:wps="http://schemas.microsoft.com/office/word/2010/wordprocessingShape" mc:Ignorable="w14 w15 w16se w16cid w16 w16cex w16sdtdh wp14">
   <w:p>
     <w:pPr>
       <w:pStyle w:val="PiedepginaAsignatura"/>
@@ -4122,8 +3378,18 @@
 </w:ftr>
 </file>
 
+<file path=word/footer3.xml><?xml version="1.0" encoding="utf-8"?>
+<w:ftr xmlns:wpc="http://schemas.microsoft.com/office/word/2010/wordprocessingCanvas" xmlns:cx="http://schemas.microsoft.com/office/drawing/2014/chartex" xmlns:cx1="http://schemas.microsoft.com/office/drawing/2015/9/8/chartex" xmlns:cx2="http://schemas.microsoft.com/office/drawing/2015/10/21/chartex" xmlns:cx3="http://schemas.microsoft.com/office/drawing/2016/5/9/chartex" xmlns:cx4="http://schemas.microsoft.com/office/drawing/2016/5/10/chartex" xmlns:cx5="http://schemas.microsoft.com/office/drawing/2016/5/11/chartex" xmlns:cx6="http://schemas.microsoft.com/office/drawing/2016/5/12/chartex" xmlns:cx7="http://schemas.microsoft.com/office/drawing/2016/5/13/chartex" xmlns:cx8="http://schemas.microsoft.com/office/drawing/2016/5/14/chartex" xmlns:mc="http://schemas.openxmlformats.org/markup-compatibility/2006" xmlns:aink="http://schemas.microsoft.com/office/drawing/2016/ink" xmlns:am3d="http://schemas.microsoft.com/office/drawing/2017/model3d" xmlns:o="urn:schemas-microsoft-com:office:office" xmlns:oel="http://schemas.microsoft.com/office/2019/extlst" xmlns:r="http://schemas.openxmlformats.org/officeDocument/2006/relationships" xmlns:m="http://schemas.openxmlformats.org/officeDocument/2006/math" xmlns:v="urn:schemas-microsoft-com:vml" xmlns:wp14="http://schemas.microsoft.com/office/word/2010/wordprocessingDrawing" xmlns:wp="http://schemas.openxmlformats.org/drawingml/2006/wordprocessingDrawing" xmlns:w10="urn:schemas-microsoft-com:office:word" xmlns:w="http://schemas.openxmlformats.org/wordprocessingml/2006/main" xmlns:w14="http://schemas.microsoft.com/office/word/2010/wordml" xmlns:w15="http://schemas.microsoft.com/office/word/2012/wordml" xmlns:w16cex="http://schemas.microsoft.com/office/word/2018/wordml/cex" xmlns:w16cid="http://schemas.microsoft.com/office/word/2016/wordml/cid" xmlns:w16="http://schemas.microsoft.com/office/word/2018/wordml" xmlns:w16sdtdh="http://schemas.microsoft.com/office/word/2020/wordml/sdtdatahash" xmlns:w16se="http://schemas.microsoft.com/office/word/2015/wordml/symex" xmlns:wpg="http://schemas.microsoft.com/office/word/2010/wordprocessingGroup" xmlns:wpi="http://schemas.microsoft.com/office/word/2010/wordprocessingInk" xmlns:wne="http://schemas.microsoft.com/office/word/2006/wordml" xmlns:wps="http://schemas.microsoft.com/office/word/2010/wordprocessingShape" mc:Ignorable="w14 w15 w16se w16cid w16 w16cex w16sdtdh wp14">
+  <w:p>
+    <w:pPr>
+      <w:pStyle w:val="Piedepgina"/>
+    </w:pPr>
+  </w:p>
+</w:ftr>
+</file>
+
 <file path=word/footnotes.xml><?xml version="1.0" encoding="utf-8"?>
-<w:footnotes xmlns:wpc="http://schemas.microsoft.com/office/word/2010/wordprocessingCanvas" xmlns:cx="http://schemas.microsoft.com/office/drawing/2014/chartex" xmlns:cx1="http://schemas.microsoft.com/office/drawing/2015/9/8/chartex" xmlns:cx2="http://schemas.microsoft.com/office/drawing/2015/10/21/chartex" xmlns:cx3="http://schemas.microsoft.com/office/drawing/2016/5/9/chartex" xmlns:cx4="http://schemas.microsoft.com/office/drawing/2016/5/10/chartex" xmlns:cx5="http://schemas.microsoft.com/office/drawing/2016/5/11/chartex" xmlns:cx6="http://schemas.microsoft.com/office/drawing/2016/5/12/chartex" xmlns:cx7="http://schemas.microsoft.com/office/drawing/2016/5/13/chartex" xmlns:cx8="http://schemas.microsoft.com/office/drawing/2016/5/14/chartex" xmlns:mc="http://schemas.openxmlformats.org/markup-compatibility/2006" xmlns:aink="http://schemas.microsoft.com/office/drawing/2016/ink" xmlns:am3d="http://schemas.microsoft.com/office/drawing/2017/model3d" xmlns:o="urn:schemas-microsoft-com:office:office" xmlns:r="http://schemas.openxmlformats.org/officeDocument/2006/relationships" xmlns:m="http://schemas.openxmlformats.org/officeDocument/2006/math" xmlns:v="urn:schemas-microsoft-com:vml" xmlns:wp14="http://schemas.microsoft.com/office/word/2010/wordprocessingDrawing" xmlns:wp="http://schemas.openxmlformats.org/drawingml/2006/wordprocessingDrawing" xmlns:w10="urn:schemas-microsoft-com:office:word" xmlns:w="http://schemas.openxmlformats.org/wordprocessingml/2006/main" xmlns:w14="http://schemas.microsoft.com/office/word/2010/wordml" xmlns:w15="http://schemas.microsoft.com/office/word/2012/wordml" xmlns:w16cex="http://schemas.microsoft.com/office/word/2018/wordml/cex" xmlns:w16cid="http://schemas.microsoft.com/office/word/2016/wordml/cid" xmlns:w16="http://schemas.microsoft.com/office/word/2018/wordml" xmlns:w16sdtdh="http://schemas.microsoft.com/office/word/2020/wordml/sdtdatahash" xmlns:w16se="http://schemas.microsoft.com/office/word/2015/wordml/symex" xmlns:wpg="http://schemas.microsoft.com/office/word/2010/wordprocessingGroup" xmlns:wpi="http://schemas.microsoft.com/office/word/2010/wordprocessingInk" xmlns:wne="http://schemas.microsoft.com/office/word/2006/wordml" xmlns:wps="http://schemas.microsoft.com/office/word/2010/wordprocessingShape" mc:Ignorable="w14 w15 w16se w16cid w16 w16cex w16sdtdh wp14">
+<w:footnotes xmlns:wpc="http://schemas.microsoft.com/office/word/2010/wordprocessingCanvas" xmlns:cx="http://schemas.microsoft.com/office/drawing/2014/chartex" xmlns:cx1="http://schemas.microsoft.com/office/drawing/2015/9/8/chartex" xmlns:cx2="http://schemas.microsoft.com/office/drawing/2015/10/21/chartex" xmlns:cx3="http://schemas.microsoft.com/office/drawing/2016/5/9/chartex" xmlns:cx4="http://schemas.microsoft.com/office/drawing/2016/5/10/chartex" xmlns:cx5="http://schemas.microsoft.com/office/drawing/2016/5/11/chartex" xmlns:cx6="http://schemas.microsoft.com/office/drawing/2016/5/12/chartex" xmlns:cx7="http://schemas.microsoft.com/office/drawing/2016/5/13/chartex" xmlns:cx8="http://schemas.microsoft.com/office/drawing/2016/5/14/chartex" xmlns:mc="http://schemas.openxmlformats.org/markup-compatibility/2006" xmlns:aink="http://schemas.microsoft.com/office/drawing/2016/ink" xmlns:am3d="http://schemas.microsoft.com/office/drawing/2017/model3d" xmlns:o="urn:schemas-microsoft-com:office:office" xmlns:oel="http://schemas.microsoft.com/office/2019/extlst" xmlns:r="http://schemas.openxmlformats.org/officeDocument/2006/relationships" xmlns:m="http://schemas.openxmlformats.org/officeDocument/2006/math" xmlns:v="urn:schemas-microsoft-com:vml" xmlns:wp14="http://schemas.microsoft.com/office/word/2010/wordprocessingDrawing" xmlns:wp="http://schemas.openxmlformats.org/drawingml/2006/wordprocessingDrawing" xmlns:w10="urn:schemas-microsoft-com:office:word" xmlns:w="http://schemas.openxmlformats.org/wordprocessingml/2006/main" xmlns:w14="http://schemas.microsoft.com/office/word/2010/wordml" xmlns:w15="http://schemas.microsoft.com/office/word/2012/wordml" xmlns:w16cex="http://schemas.microsoft.com/office/word/2018/wordml/cex" xmlns:w16cid="http://schemas.microsoft.com/office/word/2016/wordml/cid" xmlns:w16="http://schemas.microsoft.com/office/word/2018/wordml" xmlns:w16sdtdh="http://schemas.microsoft.com/office/word/2020/wordml/sdtdatahash" xmlns:w16se="http://schemas.microsoft.com/office/word/2015/wordml/symex" xmlns:wpg="http://schemas.microsoft.com/office/word/2010/wordprocessingGroup" xmlns:wpi="http://schemas.microsoft.com/office/word/2010/wordprocessingInk" xmlns:wne="http://schemas.microsoft.com/office/word/2006/wordml" xmlns:wps="http://schemas.microsoft.com/office/word/2010/wordprocessingShape" mc:Ignorable="w14 w15 w16se w16cid w16 w16cex w16sdtdh wp14">
   <w:footnote w:type="separator" w:id="-1">
     <w:p>
       <w:pPr>
@@ -4148,7 +3414,17 @@
 </file>
 
 <file path=word/header1.xml><?xml version="1.0" encoding="utf-8"?>
-<w:hdr xmlns:wpc="http://schemas.microsoft.com/office/word/2010/wordprocessingCanvas" xmlns:cx="http://schemas.microsoft.com/office/drawing/2014/chartex" xmlns:cx1="http://schemas.microsoft.com/office/drawing/2015/9/8/chartex" xmlns:cx2="http://schemas.microsoft.com/office/drawing/2015/10/21/chartex" xmlns:cx3="http://schemas.microsoft.com/office/drawing/2016/5/9/chartex" xmlns:cx4="http://schemas.microsoft.com/office/drawing/2016/5/10/chartex" xmlns:cx5="http://schemas.microsoft.com/office/drawing/2016/5/11/chartex" xmlns:cx6="http://schemas.microsoft.com/office/drawing/2016/5/12/chartex" xmlns:cx7="http://schemas.microsoft.com/office/drawing/2016/5/13/chartex" xmlns:cx8="http://schemas.microsoft.com/office/drawing/2016/5/14/chartex" xmlns:mc="http://schemas.openxmlformats.org/markup-compatibility/2006" xmlns:aink="http://schemas.microsoft.com/office/drawing/2016/ink" xmlns:am3d="http://schemas.microsoft.com/office/drawing/2017/model3d" xmlns:o="urn:schemas-microsoft-com:office:office" xmlns:r="http://schemas.openxmlformats.org/officeDocument/2006/relationships" xmlns:m="http://schemas.openxmlformats.org/officeDocument/2006/math" xmlns:v="urn:schemas-microsoft-com:vml" xmlns:wp14="http://schemas.microsoft.com/office/word/2010/wordprocessingDrawing" xmlns:wp="http://schemas.openxmlformats.org/drawingml/2006/wordprocessingDrawing" xmlns:w10="urn:schemas-microsoft-com:office:word" xmlns:w="http://schemas.openxmlformats.org/wordprocessingml/2006/main" xmlns:w14="http://schemas.microsoft.com/office/word/2010/wordml" xmlns:w15="http://schemas.microsoft.com/office/word/2012/wordml" xmlns:w16cex="http://schemas.microsoft.com/office/word/2018/wordml/cex" xmlns:w16cid="http://schemas.microsoft.com/office/word/2016/wordml/cid" xmlns:w16="http://schemas.microsoft.com/office/word/2018/wordml" xmlns:w16sdtdh="http://schemas.microsoft.com/office/word/2020/wordml/sdtdatahash" xmlns:w16se="http://schemas.microsoft.com/office/word/2015/wordml/symex" xmlns:wpg="http://schemas.microsoft.com/office/word/2010/wordprocessingGroup" xmlns:wpi="http://schemas.microsoft.com/office/word/2010/wordprocessingInk" xmlns:wne="http://schemas.microsoft.com/office/word/2006/wordml" xmlns:wps="http://schemas.microsoft.com/office/word/2010/wordprocessingShape" mc:Ignorable="w14 w15 w16se w16cid w16 w16cex w16sdtdh wp14">
+<w:hdr xmlns:wpc="http://schemas.microsoft.com/office/word/2010/wordprocessingCanvas" xmlns:cx="http://schemas.microsoft.com/office/drawing/2014/chartex" xmlns:cx1="http://schemas.microsoft.com/office/drawing/2015/9/8/chartex" xmlns:cx2="http://schemas.microsoft.com/office/drawing/2015/10/21/chartex" xmlns:cx3="http://schemas.microsoft.com/office/drawing/2016/5/9/chartex" xmlns:cx4="http://schemas.microsoft.com/office/drawing/2016/5/10/chartex" xmlns:cx5="http://schemas.microsoft.com/office/drawing/2016/5/11/chartex" xmlns:cx6="http://schemas.microsoft.com/office/drawing/2016/5/12/chartex" xmlns:cx7="http://schemas.microsoft.com/office/drawing/2016/5/13/chartex" xmlns:cx8="http://schemas.microsoft.com/office/drawing/2016/5/14/chartex" xmlns:mc="http://schemas.openxmlformats.org/markup-compatibility/2006" xmlns:aink="http://schemas.microsoft.com/office/drawing/2016/ink" xmlns:am3d="http://schemas.microsoft.com/office/drawing/2017/model3d" xmlns:o="urn:schemas-microsoft-com:office:office" xmlns:oel="http://schemas.microsoft.com/office/2019/extlst" xmlns:r="http://schemas.openxmlformats.org/officeDocument/2006/relationships" xmlns:m="http://schemas.openxmlformats.org/officeDocument/2006/math" xmlns:v="urn:schemas-microsoft-com:vml" xmlns:wp14="http://schemas.microsoft.com/office/word/2010/wordprocessingDrawing" xmlns:wp="http://schemas.openxmlformats.org/drawingml/2006/wordprocessingDrawing" xmlns:w10="urn:schemas-microsoft-com:office:word" xmlns:w="http://schemas.openxmlformats.org/wordprocessingml/2006/main" xmlns:w14="http://schemas.microsoft.com/office/word/2010/wordml" xmlns:w15="http://schemas.microsoft.com/office/word/2012/wordml" xmlns:w16cex="http://schemas.microsoft.com/office/word/2018/wordml/cex" xmlns:w16cid="http://schemas.microsoft.com/office/word/2016/wordml/cid" xmlns:w16="http://schemas.microsoft.com/office/word/2018/wordml" xmlns:w16sdtdh="http://schemas.microsoft.com/office/word/2020/wordml/sdtdatahash" xmlns:w16se="http://schemas.microsoft.com/office/word/2015/wordml/symex" xmlns:wpg="http://schemas.microsoft.com/office/word/2010/wordprocessingGroup" xmlns:wpi="http://schemas.microsoft.com/office/word/2010/wordprocessingInk" xmlns:wne="http://schemas.microsoft.com/office/word/2006/wordml" xmlns:wps="http://schemas.microsoft.com/office/word/2010/wordprocessingShape" mc:Ignorable="w14 w15 w16se w16cid w16 w16cex w16sdtdh wp14">
+  <w:p>
+    <w:pPr>
+      <w:pStyle w:val="Encabezado"/>
+    </w:pPr>
+  </w:p>
+</w:hdr>
+</file>
+
+<file path=word/header2.xml><?xml version="1.0" encoding="utf-8"?>
+<w:hdr xmlns:wpc="http://schemas.microsoft.com/office/word/2010/wordprocessingCanvas" xmlns:cx="http://schemas.microsoft.com/office/drawing/2014/chartex" xmlns:cx1="http://schemas.microsoft.com/office/drawing/2015/9/8/chartex" xmlns:cx2="http://schemas.microsoft.com/office/drawing/2015/10/21/chartex" xmlns:cx3="http://schemas.microsoft.com/office/drawing/2016/5/9/chartex" xmlns:cx4="http://schemas.microsoft.com/office/drawing/2016/5/10/chartex" xmlns:cx5="http://schemas.microsoft.com/office/drawing/2016/5/11/chartex" xmlns:cx6="http://schemas.microsoft.com/office/drawing/2016/5/12/chartex" xmlns:cx7="http://schemas.microsoft.com/office/drawing/2016/5/13/chartex" xmlns:cx8="http://schemas.microsoft.com/office/drawing/2016/5/14/chartex" xmlns:mc="http://schemas.openxmlformats.org/markup-compatibility/2006" xmlns:aink="http://schemas.microsoft.com/office/drawing/2016/ink" xmlns:am3d="http://schemas.microsoft.com/office/drawing/2017/model3d" xmlns:o="urn:schemas-microsoft-com:office:office" xmlns:oel="http://schemas.microsoft.com/office/2019/extlst" xmlns:r="http://schemas.openxmlformats.org/officeDocument/2006/relationships" xmlns:m="http://schemas.openxmlformats.org/officeDocument/2006/math" xmlns:v="urn:schemas-microsoft-com:vml" xmlns:wp14="http://schemas.microsoft.com/office/word/2010/wordprocessingDrawing" xmlns:wp="http://schemas.openxmlformats.org/drawingml/2006/wordprocessingDrawing" xmlns:w10="urn:schemas-microsoft-com:office:word" xmlns:w="http://schemas.openxmlformats.org/wordprocessingml/2006/main" xmlns:w14="http://schemas.microsoft.com/office/word/2010/wordml" xmlns:w15="http://schemas.microsoft.com/office/word/2012/wordml" xmlns:w16cex="http://schemas.microsoft.com/office/word/2018/wordml/cex" xmlns:w16cid="http://schemas.microsoft.com/office/word/2016/wordml/cid" xmlns:w16="http://schemas.microsoft.com/office/word/2018/wordml" xmlns:w16sdtdh="http://schemas.microsoft.com/office/word/2020/wordml/sdtdatahash" xmlns:w16se="http://schemas.microsoft.com/office/word/2015/wordml/symex" xmlns:wpg="http://schemas.microsoft.com/office/word/2010/wordprocessingGroup" xmlns:wpi="http://schemas.microsoft.com/office/word/2010/wordprocessingInk" xmlns:wne="http://schemas.microsoft.com/office/word/2006/wordml" xmlns:wps="http://schemas.microsoft.com/office/word/2010/wordprocessingShape" mc:Ignorable="w14 w15 w16se w16cid w16 w16cex w16sdtdh wp14">
   <w:tbl>
     <w:tblPr>
       <w:tblStyle w:val="TablaUNIR30"/>
@@ -4285,6 +3561,13 @@
             </w:rPr>
             <w:t xml:space="preserve">Apellidos: </w:t>
           </w:r>
+          <w:r>
+            <w:rPr>
+              <w:sz w:val="22"/>
+              <w:szCs w:val="22"/>
+            </w:rPr>
+            <w:t>Velayos</w:t>
+          </w:r>
         </w:p>
       </w:tc>
       <w:tc>
@@ -4337,6 +3620,13 @@
             </w:rPr>
             <w:t>Nombre:</w:t>
           </w:r>
+          <w:r>
+            <w:rPr>
+              <w:sz w:val="22"/>
+              <w:szCs w:val="22"/>
+            </w:rPr>
+            <w:t xml:space="preserve"> Felipe</w:t>
+          </w:r>
         </w:p>
       </w:tc>
       <w:tc>
@@ -4360,8 +3650,18 @@
 </w:hdr>
 </file>
 
+<file path=word/header3.xml><?xml version="1.0" encoding="utf-8"?>
+<w:hdr xmlns:wpc="http://schemas.microsoft.com/office/word/2010/wordprocessingCanvas" xmlns:cx="http://schemas.microsoft.com/office/drawing/2014/chartex" xmlns:cx1="http://schemas.microsoft.com/office/drawing/2015/9/8/chartex" xmlns:cx2="http://schemas.microsoft.com/office/drawing/2015/10/21/chartex" xmlns:cx3="http://schemas.microsoft.com/office/drawing/2016/5/9/chartex" xmlns:cx4="http://schemas.microsoft.com/office/drawing/2016/5/10/chartex" xmlns:cx5="http://schemas.microsoft.com/office/drawing/2016/5/11/chartex" xmlns:cx6="http://schemas.microsoft.com/office/drawing/2016/5/12/chartex" xmlns:cx7="http://schemas.microsoft.com/office/drawing/2016/5/13/chartex" xmlns:cx8="http://schemas.microsoft.com/office/drawing/2016/5/14/chartex" xmlns:mc="http://schemas.openxmlformats.org/markup-compatibility/2006" xmlns:aink="http://schemas.microsoft.com/office/drawing/2016/ink" xmlns:am3d="http://schemas.microsoft.com/office/drawing/2017/model3d" xmlns:o="urn:schemas-microsoft-com:office:office" xmlns:oel="http://schemas.microsoft.com/office/2019/extlst" xmlns:r="http://schemas.openxmlformats.org/officeDocument/2006/relationships" xmlns:m="http://schemas.openxmlformats.org/officeDocument/2006/math" xmlns:v="urn:schemas-microsoft-com:vml" xmlns:wp14="http://schemas.microsoft.com/office/word/2010/wordprocessingDrawing" xmlns:wp="http://schemas.openxmlformats.org/drawingml/2006/wordprocessingDrawing" xmlns:w10="urn:schemas-microsoft-com:office:word" xmlns:w="http://schemas.openxmlformats.org/wordprocessingml/2006/main" xmlns:w14="http://schemas.microsoft.com/office/word/2010/wordml" xmlns:w15="http://schemas.microsoft.com/office/word/2012/wordml" xmlns:w16cex="http://schemas.microsoft.com/office/word/2018/wordml/cex" xmlns:w16cid="http://schemas.microsoft.com/office/word/2016/wordml/cid" xmlns:w16="http://schemas.microsoft.com/office/word/2018/wordml" xmlns:w16sdtdh="http://schemas.microsoft.com/office/word/2020/wordml/sdtdatahash" xmlns:w16se="http://schemas.microsoft.com/office/word/2015/wordml/symex" xmlns:wpg="http://schemas.microsoft.com/office/word/2010/wordprocessingGroup" xmlns:wpi="http://schemas.microsoft.com/office/word/2010/wordprocessingInk" xmlns:wne="http://schemas.microsoft.com/office/word/2006/wordml" xmlns:wps="http://schemas.microsoft.com/office/word/2010/wordprocessingShape" mc:Ignorable="w14 w15 w16se w16cid w16 w16cex w16sdtdh wp14">
+  <w:p>
+    <w:pPr>
+      <w:pStyle w:val="Encabezado"/>
+    </w:pPr>
+  </w:p>
+</w:hdr>
+</file>
+
 <file path=word/numbering.xml><?xml version="1.0" encoding="utf-8"?>
-<w:numbering xmlns:wpc="http://schemas.microsoft.com/office/word/2010/wordprocessingCanvas" xmlns:cx="http://schemas.microsoft.com/office/drawing/2014/chartex" xmlns:cx1="http://schemas.microsoft.com/office/drawing/2015/9/8/chartex" xmlns:cx2="http://schemas.microsoft.com/office/drawing/2015/10/21/chartex" xmlns:cx3="http://schemas.microsoft.com/office/drawing/2016/5/9/chartex" xmlns:cx4="http://schemas.microsoft.com/office/drawing/2016/5/10/chartex" xmlns:cx5="http://schemas.microsoft.com/office/drawing/2016/5/11/chartex" xmlns:cx6="http://schemas.microsoft.com/office/drawing/2016/5/12/chartex" xmlns:cx7="http://schemas.microsoft.com/office/drawing/2016/5/13/chartex" xmlns:cx8="http://schemas.microsoft.com/office/drawing/2016/5/14/chartex" xmlns:mc="http://schemas.openxmlformats.org/markup-compatibility/2006" xmlns:aink="http://schemas.microsoft.com/office/drawing/2016/ink" xmlns:am3d="http://schemas.microsoft.com/office/drawing/2017/model3d" xmlns:o="urn:schemas-microsoft-com:office:office" xmlns:r="http://schemas.openxmlformats.org/officeDocument/2006/relationships" xmlns:m="http://schemas.openxmlformats.org/officeDocument/2006/math" xmlns:v="urn:schemas-microsoft-com:vml" xmlns:wp14="http://schemas.microsoft.com/office/word/2010/wordprocessingDrawing" xmlns:wp="http://schemas.openxmlformats.org/drawingml/2006/wordprocessingDrawing" xmlns:w10="urn:schemas-microsoft-com:office:word" xmlns:w="http://schemas.openxmlformats.org/wordprocessingml/2006/main" xmlns:w14="http://schemas.microsoft.com/office/word/2010/wordml" xmlns:w15="http://schemas.microsoft.com/office/word/2012/wordml" xmlns:w16cex="http://schemas.microsoft.com/office/word/2018/wordml/cex" xmlns:w16cid="http://schemas.microsoft.com/office/word/2016/wordml/cid" xmlns:w16="http://schemas.microsoft.com/office/word/2018/wordml" xmlns:w16sdtdh="http://schemas.microsoft.com/office/word/2020/wordml/sdtdatahash" xmlns:w16se="http://schemas.microsoft.com/office/word/2015/wordml/symex" xmlns:wpg="http://schemas.microsoft.com/office/word/2010/wordprocessingGroup" xmlns:wpi="http://schemas.microsoft.com/office/word/2010/wordprocessingInk" xmlns:wne="http://schemas.microsoft.com/office/word/2006/wordml" xmlns:wps="http://schemas.microsoft.com/office/word/2010/wordprocessingShape" mc:Ignorable="w14 w15 w16se w16cid w16 w16cex w16sdtdh wp14">
+<w:numbering xmlns:wpc="http://schemas.microsoft.com/office/word/2010/wordprocessingCanvas" xmlns:cx="http://schemas.microsoft.com/office/drawing/2014/chartex" xmlns:cx1="http://schemas.microsoft.com/office/drawing/2015/9/8/chartex" xmlns:cx2="http://schemas.microsoft.com/office/drawing/2015/10/21/chartex" xmlns:cx3="http://schemas.microsoft.com/office/drawing/2016/5/9/chartex" xmlns:cx4="http://schemas.microsoft.com/office/drawing/2016/5/10/chartex" xmlns:cx5="http://schemas.microsoft.com/office/drawing/2016/5/11/chartex" xmlns:cx6="http://schemas.microsoft.com/office/drawing/2016/5/12/chartex" xmlns:cx7="http://schemas.microsoft.com/office/drawing/2016/5/13/chartex" xmlns:cx8="http://schemas.microsoft.com/office/drawing/2016/5/14/chartex" xmlns:mc="http://schemas.openxmlformats.org/markup-compatibility/2006" xmlns:aink="http://schemas.microsoft.com/office/drawing/2016/ink" xmlns:am3d="http://schemas.microsoft.com/office/drawing/2017/model3d" xmlns:o="urn:schemas-microsoft-com:office:office" xmlns:oel="http://schemas.microsoft.com/office/2019/extlst" xmlns:r="http://schemas.openxmlformats.org/officeDocument/2006/relationships" xmlns:m="http://schemas.openxmlformats.org/officeDocument/2006/math" xmlns:v="urn:schemas-microsoft-com:vml" xmlns:wp14="http://schemas.microsoft.com/office/word/2010/wordprocessingDrawing" xmlns:wp="http://schemas.openxmlformats.org/drawingml/2006/wordprocessingDrawing" xmlns:w10="urn:schemas-microsoft-com:office:word" xmlns:w="http://schemas.openxmlformats.org/wordprocessingml/2006/main" xmlns:w14="http://schemas.microsoft.com/office/word/2010/wordml" xmlns:w15="http://schemas.microsoft.com/office/word/2012/wordml" xmlns:w16cex="http://schemas.microsoft.com/office/word/2018/wordml/cex" xmlns:w16cid="http://schemas.microsoft.com/office/word/2016/wordml/cid" xmlns:w16="http://schemas.microsoft.com/office/word/2018/wordml" xmlns:w16sdtdh="http://schemas.microsoft.com/office/word/2020/wordml/sdtdatahash" xmlns:w16se="http://schemas.microsoft.com/office/word/2015/wordml/symex" xmlns:wpg="http://schemas.microsoft.com/office/word/2010/wordprocessingGroup" xmlns:wpi="http://schemas.microsoft.com/office/word/2010/wordprocessingInk" xmlns:wne="http://schemas.microsoft.com/office/word/2006/wordml" xmlns:wps="http://schemas.microsoft.com/office/word/2010/wordprocessingShape" mc:Ignorable="w14 w15 w16se w16cid w16 w16cex w16sdtdh wp14">
   <w:abstractNum w:abstractNumId="0" w15:restartNumberingAfterBreak="0">
     <w:nsid w:val="089450AA"/>
     <w:multiLevelType w:val="multilevel"/>
@@ -5998,100 +5298,100 @@
       </w:rPr>
     </w:lvl>
   </w:abstractNum>
-  <w:num w:numId="1">
+  <w:num w:numId="1" w16cid:durableId="1006520702">
     <w:abstractNumId w:val="0"/>
   </w:num>
-  <w:num w:numId="2">
+  <w:num w:numId="2" w16cid:durableId="453911241">
     <w:abstractNumId w:val="15"/>
   </w:num>
-  <w:num w:numId="3">
+  <w:num w:numId="3" w16cid:durableId="2060204750">
     <w:abstractNumId w:val="30"/>
   </w:num>
-  <w:num w:numId="4">
+  <w:num w:numId="4" w16cid:durableId="539317953">
     <w:abstractNumId w:val="16"/>
   </w:num>
-  <w:num w:numId="5">
+  <w:num w:numId="5" w16cid:durableId="593590424">
     <w:abstractNumId w:val="9"/>
   </w:num>
-  <w:num w:numId="6">
+  <w:num w:numId="6" w16cid:durableId="1181043256">
     <w:abstractNumId w:val="3"/>
   </w:num>
-  <w:num w:numId="7">
+  <w:num w:numId="7" w16cid:durableId="954018414">
     <w:abstractNumId w:val="22"/>
   </w:num>
-  <w:num w:numId="8">
+  <w:num w:numId="8" w16cid:durableId="297761921">
     <w:abstractNumId w:val="7"/>
   </w:num>
-  <w:num w:numId="9">
+  <w:num w:numId="9" w16cid:durableId="1912234874">
     <w:abstractNumId w:val="27"/>
   </w:num>
-  <w:num w:numId="10">
+  <w:num w:numId="10" w16cid:durableId="94056081">
     <w:abstractNumId w:val="1"/>
   </w:num>
-  <w:num w:numId="11">
+  <w:num w:numId="11" w16cid:durableId="1920020654">
     <w:abstractNumId w:val="31"/>
   </w:num>
-  <w:num w:numId="12">
+  <w:num w:numId="12" w16cid:durableId="413472839">
     <w:abstractNumId w:val="2"/>
   </w:num>
-  <w:num w:numId="13">
+  <w:num w:numId="13" w16cid:durableId="550044336">
     <w:abstractNumId w:val="12"/>
   </w:num>
-  <w:num w:numId="14">
+  <w:num w:numId="14" w16cid:durableId="621158305">
     <w:abstractNumId w:val="14"/>
   </w:num>
-  <w:num w:numId="15">
+  <w:num w:numId="15" w16cid:durableId="1775590024">
     <w:abstractNumId w:val="26"/>
   </w:num>
-  <w:num w:numId="16">
+  <w:num w:numId="16" w16cid:durableId="374089595">
     <w:abstractNumId w:val="19"/>
   </w:num>
-  <w:num w:numId="17">
+  <w:num w:numId="17" w16cid:durableId="1408764809">
     <w:abstractNumId w:val="13"/>
   </w:num>
-  <w:num w:numId="18">
+  <w:num w:numId="18" w16cid:durableId="706223694">
     <w:abstractNumId w:val="28"/>
   </w:num>
-  <w:num w:numId="19">
+  <w:num w:numId="19" w16cid:durableId="1851525142">
     <w:abstractNumId w:val="4"/>
   </w:num>
-  <w:num w:numId="20">
+  <w:num w:numId="20" w16cid:durableId="2085369342">
     <w:abstractNumId w:val="11"/>
   </w:num>
-  <w:num w:numId="21">
+  <w:num w:numId="21" w16cid:durableId="1618443512">
     <w:abstractNumId w:val="18"/>
   </w:num>
-  <w:num w:numId="22">
+  <w:num w:numId="22" w16cid:durableId="895899548">
     <w:abstractNumId w:val="10"/>
   </w:num>
-  <w:num w:numId="23">
+  <w:num w:numId="23" w16cid:durableId="859127214">
     <w:abstractNumId w:val="6"/>
   </w:num>
-  <w:num w:numId="24">
+  <w:num w:numId="24" w16cid:durableId="1555656902">
     <w:abstractNumId w:val="17"/>
   </w:num>
-  <w:num w:numId="25">
+  <w:num w:numId="25" w16cid:durableId="122164902">
     <w:abstractNumId w:val="25"/>
   </w:num>
-  <w:num w:numId="26">
+  <w:num w:numId="26" w16cid:durableId="1467622908">
     <w:abstractNumId w:val="8"/>
   </w:num>
-  <w:num w:numId="27">
+  <w:num w:numId="27" w16cid:durableId="1947958131">
     <w:abstractNumId w:val="24"/>
   </w:num>
-  <w:num w:numId="28">
+  <w:num w:numId="28" w16cid:durableId="176694521">
     <w:abstractNumId w:val="20"/>
   </w:num>
-  <w:num w:numId="29">
+  <w:num w:numId="29" w16cid:durableId="5862439">
     <w:abstractNumId w:val="5"/>
   </w:num>
-  <w:num w:numId="30">
+  <w:num w:numId="30" w16cid:durableId="1531260696">
     <w:abstractNumId w:val="29"/>
   </w:num>
-  <w:num w:numId="31">
+  <w:num w:numId="31" w16cid:durableId="968627876">
     <w:abstractNumId w:val="21"/>
   </w:num>
-  <w:num w:numId="32">
+  <w:num w:numId="32" w16cid:durableId="1288048841">
     <w:abstractNumId w:val="23"/>
   </w:num>
   <w:numIdMacAtCleanup w:val="10"/>
@@ -8053,18 +7353,6 @@
 </file>
 
 <file path=customXml/item1.xml><?xml version="1.0" encoding="utf-8"?>
-<p:properties xmlns:p="http://schemas.microsoft.com/office/2006/metadata/properties" xmlns:xsi="http://www.w3.org/2001/XMLSchema-instance" xmlns:pc="http://schemas.microsoft.com/office/infopath/2007/PartnerControls">
-  <documentManagement>
-    <lcf76f155ced4ddcb4097134ff3c332f xmlns="27c1adeb-3674-457c-b08c-8a73f31b6e23">
-      <Terms xmlns="http://schemas.microsoft.com/office/infopath/2007/PartnerControls"/>
-    </lcf76f155ced4ddcb4097134ff3c332f>
-    <TaxCatchAll xmlns="0a70e875-3d35-4be2-921f-7117c31bab9b" xsi:nil="true"/>
-    <_Flow_SignoffStatus xmlns="27c1adeb-3674-457c-b08c-8a73f31b6e23" xsi:nil="true"/>
-  </documentManagement>
-</p:properties>
-</file>
-
-<file path=customXml/item2.xml><?xml version="1.0" encoding="utf-8"?>
 <ct:contentTypeSchema xmlns:ct="http://schemas.microsoft.com/office/2006/metadata/contentType" xmlns:ma="http://schemas.microsoft.com/office/2006/metadata/properties/metaAttributes" ct:_="" ma:_="" ma:contentTypeName="Documento" ma:contentTypeID="0x010100DF3D7C797EA12745A270EF30E38719B9" ma:contentTypeVersion="18" ma:contentTypeDescription="Crear nuevo documento." ma:contentTypeScope="" ma:versionID="1f4c5bbf75a061e181326b5ba9caf6b9">
   <xsd:schema xmlns:xsd="http://www.w3.org/2001/XMLSchema" xmlns:xs="http://www.w3.org/2001/XMLSchema" xmlns:p="http://schemas.microsoft.com/office/2006/metadata/properties" xmlns:ns2="0a70e875-3d35-4be2-921f-7117c31bab9b" xmlns:ns3="27c1adeb-3674-457c-b08c-8a73f31b6e23" targetNamespace="http://schemas.microsoft.com/office/2006/metadata/properties" ma:root="true" ma:fieldsID="d8846f9c2ea0cbd9b39f284d2ab15327" ns2:_="" ns3:_="">
     <xsd:import namespace="0a70e875-3d35-4be2-921f-7117c31bab9b"/>
@@ -8319,7 +7607,23 @@
 </ct:contentTypeSchema>
 </file>
 
+<file path=customXml/item2.xml><?xml version="1.0" encoding="utf-8"?>
+<p:properties xmlns:p="http://schemas.microsoft.com/office/2006/metadata/properties" xmlns:xsi="http://www.w3.org/2001/XMLSchema-instance" xmlns:pc="http://schemas.microsoft.com/office/infopath/2007/PartnerControls">
+  <documentManagement>
+    <lcf76f155ced4ddcb4097134ff3c332f xmlns="27c1adeb-3674-457c-b08c-8a73f31b6e23">
+      <Terms xmlns="http://schemas.microsoft.com/office/infopath/2007/PartnerControls"/>
+    </lcf76f155ced4ddcb4097134ff3c332f>
+    <TaxCatchAll xmlns="0a70e875-3d35-4be2-921f-7117c31bab9b" xsi:nil="true"/>
+    <_Flow_SignoffStatus xmlns="27c1adeb-3674-457c-b08c-8a73f31b6e23" xsi:nil="true"/>
+  </documentManagement>
+</p:properties>
+</file>
+
 <file path=customXml/item3.xml><?xml version="1.0" encoding="utf-8"?>
+<b:Sources xmlns:b="http://schemas.openxmlformats.org/officeDocument/2006/bibliography" xmlns="http://schemas.openxmlformats.org/officeDocument/2006/bibliography" SelectedStyle="\APASixthEditionOfficeOnline.xsl" StyleName="APA" Version="6"/>
+</file>
+
+<file path=customXml/item4.xml><?xml version="1.0" encoding="utf-8"?>
 <?mso-contentType ?>
 <FormTemplates xmlns="http://schemas.microsoft.com/sharepoint/v3/contenttype/forms">
   <Display>DocumentLibraryForm</Display>
@@ -8328,35 +7632,48 @@
 </FormTemplates>
 </file>
 
-<file path=customXml/item4.xml><?xml version="1.0" encoding="utf-8"?>
-<b:Sources xmlns:b="http://schemas.openxmlformats.org/officeDocument/2006/bibliography" xmlns="http://schemas.openxmlformats.org/officeDocument/2006/bibliography" SelectedStyle="\APASixthEditionOfficeOnline.xsl" StyleName="APA" Version="6"/>
-</file>
-
 <file path=customXml/itemProps1.xml><?xml version="1.0" encoding="utf-8"?>
-<ds:datastoreItem xmlns:ds="http://schemas.openxmlformats.org/officeDocument/2006/customXml" ds:itemID="{5DA6F32C-6FAE-4705-8722-B42C5F1E24E2}">
+<ds:datastoreItem xmlns:ds="http://schemas.openxmlformats.org/officeDocument/2006/customXml" ds:itemID="{D1459339-0EEC-4398-8A3E-470F2764263D}">
   <ds:schemaRefs>
+    <ds:schemaRef ds:uri="http://schemas.microsoft.com/office/2006/metadata/contentType"/>
+    <ds:schemaRef ds:uri="http://schemas.microsoft.com/office/2006/metadata/properties/metaAttributes"/>
+    <ds:schemaRef ds:uri="http://www.w3.org/2001/XMLSchema"/>
     <ds:schemaRef ds:uri="http://schemas.microsoft.com/office/2006/metadata/properties"/>
+    <ds:schemaRef ds:uri="0a70e875-3d35-4be2-921f-7117c31bab9b"/>
+    <ds:schemaRef ds:uri="27c1adeb-3674-457c-b08c-8a73f31b6e23"/>
+    <ds:schemaRef ds:uri="http://schemas.microsoft.com/office/2006/documentManagement/types"/>
     <ds:schemaRef ds:uri="http://schemas.microsoft.com/office/infopath/2007/PartnerControls"/>
+    <ds:schemaRef ds:uri="http://schemas.openxmlformats.org/package/2006/metadata/core-properties"/>
+    <ds:schemaRef ds:uri="http://purl.org/dc/elements/1.1/"/>
+    <ds:schemaRef ds:uri="http://purl.org/dc/terms/"/>
+    <ds:schemaRef ds:uri="http://schemas.microsoft.com/internal/obd"/>
   </ds:schemaRefs>
 </ds:datastoreItem>
 </file>
 
 <file path=customXml/itemProps2.xml><?xml version="1.0" encoding="utf-8"?>
-<ds:datastoreItem xmlns:ds="http://schemas.openxmlformats.org/officeDocument/2006/customXml" ds:itemID="{D1459339-0EEC-4398-8A3E-470F2764263D}"/>
+<ds:datastoreItem xmlns:ds="http://schemas.openxmlformats.org/officeDocument/2006/customXml" ds:itemID="{5DA6F32C-6FAE-4705-8722-B42C5F1E24E2}">
+  <ds:schemaRefs>
+    <ds:schemaRef ds:uri="http://schemas.microsoft.com/office/2006/metadata/properties"/>
+    <ds:schemaRef ds:uri="http://schemas.microsoft.com/office/infopath/2007/PartnerControls"/>
+    <ds:schemaRef ds:uri="27c1adeb-3674-457c-b08c-8a73f31b6e23"/>
+    <ds:schemaRef ds:uri="0a70e875-3d35-4be2-921f-7117c31bab9b"/>
+  </ds:schemaRefs>
+</ds:datastoreItem>
 </file>
 
 <file path=customXml/itemProps3.xml><?xml version="1.0" encoding="utf-8"?>
+<ds:datastoreItem xmlns:ds="http://schemas.openxmlformats.org/officeDocument/2006/customXml" ds:itemID="{68EF0881-AFE3-44EB-8834-1E31251C8A76}">
+  <ds:schemaRefs>
+    <ds:schemaRef ds:uri="http://schemas.openxmlformats.org/officeDocument/2006/bibliography"/>
+  </ds:schemaRefs>
+</ds:datastoreItem>
+</file>
+
+<file path=customXml/itemProps4.xml><?xml version="1.0" encoding="utf-8"?>
 <ds:datastoreItem xmlns:ds="http://schemas.openxmlformats.org/officeDocument/2006/customXml" ds:itemID="{DADA22EA-30AF-48ED-8DC0-06AFFED52517}">
   <ds:schemaRefs>
     <ds:schemaRef ds:uri="http://schemas.microsoft.com/sharepoint/v3/contenttype/forms"/>
   </ds:schemaRefs>
 </ds:datastoreItem>
-</file>
-
-<file path=customXml/itemProps4.xml><?xml version="1.0" encoding="utf-8"?>
-<ds:datastoreItem xmlns:ds="http://schemas.openxmlformats.org/officeDocument/2006/customXml" ds:itemID="{68EF0881-AFE3-44EB-8834-1E31251C8A76}">
-  <ds:schemaRefs>
-    <ds:schemaRef ds:uri="http://schemas.openxmlformats.org/officeDocument/2006/bibliography"/>
-  </ds:schemaRefs>
-</ds:datastoreItem>
 </file>
</xml_diff>